<commit_message>
Update SeatSwift_CahierDeConception.docx with revised design and requirements
</commit_message>
<xml_diff>
--- a/Documentation/Cahier/SeatSwift_CahierDeConception.docx
+++ b/Documentation/Cahier/SeatSwift_CahierDeConception.docx
@@ -10,6 +10,12 @@
           <w:docPartUnique/>
         </w:docPartObj>
       </w:sdtPr>
+      <w:sdtEndPr>
+        <w:rPr>
+          <w:sz w:val="24"/>
+          <w:szCs w:val="24"/>
+        </w:rPr>
+      </w:sdtEndPr>
       <w:sdtContent>
         <w:p>
           <w:pPr>
@@ -141,7 +147,7 @@
                                     <w:tag w:val=""/>
                                     <w:id w:val="-650599894"/>
                                     <w:dataBinding w:prefixMappings="xmlns:ns0='http://schemas.microsoft.com/office/2006/coverPageProps' " w:xpath="/ns0:CoverPageProperties[1]/ns0:PublishDate[1]" w:storeItemID="{55AF091B-3C7A-41E3-B477-F2FDAA23CFDA}"/>
-                                    <w:date w:fullDate="2023-09-22T00:00:00Z">
+                                    <w:date w:fullDate="2024-01-31T00:00:00Z">
                                       <w:dateFormat w:val="dd/MM/yyyy"/>
                                       <w:lid w:val="fr-FR"/>
                                       <w:storeMappedDataAs w:val="dateTime"/>
@@ -166,7 +172,7 @@
                                           <w:szCs w:val="28"/>
                                           <w:lang w:val="fr-FR"/>
                                         </w:rPr>
-                                        <w:t>22/09/2023</w:t>
+                                        <w:t>31/01/2024</w:t>
                                       </w:r>
                                     </w:p>
                                   </w:sdtContent>
@@ -3454,7 +3460,7 @@
                               <w:tag w:val=""/>
                               <w:id w:val="-650599894"/>
                               <w:dataBinding w:prefixMappings="xmlns:ns0='http://schemas.microsoft.com/office/2006/coverPageProps' " w:xpath="/ns0:CoverPageProperties[1]/ns0:PublishDate[1]" w:storeItemID="{55AF091B-3C7A-41E3-B477-F2FDAA23CFDA}"/>
-                              <w:date w:fullDate="2023-09-22T00:00:00Z">
+                              <w:date w:fullDate="2024-01-31T00:00:00Z">
                                 <w:dateFormat w:val="dd/MM/yyyy"/>
                                 <w:lid w:val="fr-FR"/>
                                 <w:storeMappedDataAs w:val="dateTime"/>
@@ -3479,7 +3485,7 @@
                                     <w:szCs w:val="28"/>
                                     <w:lang w:val="fr-FR"/>
                                   </w:rPr>
-                                  <w:t>22/09/2023</w:t>
+                                  <w:t>31/01/2024</w:t>
                                 </w:r>
                               </w:p>
                             </w:sdtContent>
@@ -3688,6 +3694,7 @@
                                     <w:text/>
                                   </w:sdtPr>
                                   <w:sdtContent>
+                                    <w:proofErr w:type="spellStart"/>
                                     <w:r>
                                       <w:rPr>
                                         <w:rFonts w:asciiTheme="majorHAnsi" w:eastAsiaTheme="majorEastAsia" w:hAnsiTheme="majorHAnsi" w:cstheme="majorBidi"/>
@@ -3695,27 +3702,24 @@
                                         <w:sz w:val="72"/>
                                         <w:szCs w:val="72"/>
                                       </w:rPr>
-                                      <w:t>Cahier de conception – Feuille de temps - TCBM</w:t>
+                                      <w:t>SeatSwift</w:t>
+                                    </w:r>
+                                    <w:proofErr w:type="spellEnd"/>
+                                    <w:r>
+                                      <w:rPr>
+                                        <w:rFonts w:asciiTheme="majorHAnsi" w:eastAsiaTheme="majorEastAsia" w:hAnsiTheme="majorHAnsi" w:cstheme="majorBidi"/>
+                                        <w:color w:val="262626" w:themeColor="text1" w:themeTint="D9"/>
+                                        <w:sz w:val="72"/>
+                                        <w:szCs w:val="72"/>
+                                      </w:rPr>
+                                      <w:t xml:space="preserve"> – Cahier de conception</w:t>
                                     </w:r>
                                   </w:sdtContent>
                                 </w:sdt>
                               </w:p>
                               <w:p>
-                                <w:pPr>
-                                  <w:spacing w:before="120"/>
-                                  <w:rPr>
-                                    <w:color w:val="404040" w:themeColor="text1" w:themeTint="BF"/>
-                                    <w:sz w:val="36"/>
-                                    <w:szCs w:val="36"/>
-                                  </w:rPr>
-                                </w:pPr>
                                 <w:sdt>
                                   <w:sdtPr>
-                                    <w:rPr>
-                                      <w:color w:val="404040" w:themeColor="text1" w:themeTint="BF"/>
-                                      <w:sz w:val="36"/>
-                                      <w:szCs w:val="36"/>
-                                    </w:rPr>
                                     <w:alias w:val="Sous-titre"/>
                                     <w:tag w:val=""/>
                                     <w:id w:val="-1148361611"/>
@@ -3724,12 +3728,10 @@
                                   </w:sdtPr>
                                   <w:sdtContent>
                                     <w:r>
-                                      <w:rPr>
-                                        <w:color w:val="404040" w:themeColor="text1" w:themeTint="BF"/>
-                                        <w:sz w:val="36"/>
-                                        <w:szCs w:val="36"/>
-                                      </w:rPr>
-                                      <w:t>Développement d’application (Expert)</w:t>
+                                      <w:t xml:space="preserve">Développement d’application </w:t>
+                                    </w:r>
+                                    <w:r>
+                                      <w:t>ESP</w:t>
                                     </w:r>
                                   </w:sdtContent>
                                 </w:sdt>
@@ -3787,6 +3789,7 @@
                               <w:text/>
                             </w:sdtPr>
                             <w:sdtContent>
+                              <w:proofErr w:type="spellStart"/>
                               <w:r>
                                 <w:rPr>
                                   <w:rFonts w:asciiTheme="majorHAnsi" w:eastAsiaTheme="majorEastAsia" w:hAnsiTheme="majorHAnsi" w:cstheme="majorBidi"/>
@@ -3794,27 +3797,24 @@
                                   <w:sz w:val="72"/>
                                   <w:szCs w:val="72"/>
                                 </w:rPr>
-                                <w:t>Cahier de conception – Feuille de temps - TCBM</w:t>
+                                <w:t>SeatSwift</w:t>
+                              </w:r>
+                              <w:proofErr w:type="spellEnd"/>
+                              <w:r>
+                                <w:rPr>
+                                  <w:rFonts w:asciiTheme="majorHAnsi" w:eastAsiaTheme="majorEastAsia" w:hAnsiTheme="majorHAnsi" w:cstheme="majorBidi"/>
+                                  <w:color w:val="262626" w:themeColor="text1" w:themeTint="D9"/>
+                                  <w:sz w:val="72"/>
+                                  <w:szCs w:val="72"/>
+                                </w:rPr>
+                                <w:t xml:space="preserve"> – Cahier de conception</w:t>
                               </w:r>
                             </w:sdtContent>
                           </w:sdt>
                         </w:p>
                         <w:p>
-                          <w:pPr>
-                            <w:spacing w:before="120"/>
-                            <w:rPr>
-                              <w:color w:val="404040" w:themeColor="text1" w:themeTint="BF"/>
-                              <w:sz w:val="36"/>
-                              <w:szCs w:val="36"/>
-                            </w:rPr>
-                          </w:pPr>
                           <w:sdt>
                             <w:sdtPr>
-                              <w:rPr>
-                                <w:color w:val="404040" w:themeColor="text1" w:themeTint="BF"/>
-                                <w:sz w:val="36"/>
-                                <w:szCs w:val="36"/>
-                              </w:rPr>
                               <w:alias w:val="Sous-titre"/>
                               <w:tag w:val=""/>
                               <w:id w:val="-1148361611"/>
@@ -3823,12 +3823,10 @@
                             </w:sdtPr>
                             <w:sdtContent>
                               <w:r>
-                                <w:rPr>
-                                  <w:color w:val="404040" w:themeColor="text1" w:themeTint="BF"/>
-                                  <w:sz w:val="36"/>
-                                  <w:szCs w:val="36"/>
-                                </w:rPr>
-                                <w:t>Développement d’application (Expert)</w:t>
+                                <w:t xml:space="preserve">Développement d’application </w:t>
+                              </w:r>
+                              <w:r>
+                                <w:t>ESP</w:t>
                               </w:r>
                             </w:sdtContent>
                           </w:sdt>
@@ -3944,7 +3942,7 @@
                                         <w:sz w:val="26"/>
                                         <w:szCs w:val="26"/>
                                       </w:rPr>
-                                      <w:t>Michael Tremblay – 1336289, Charles-Étienne Pedneault-Gagnon - 2133165, Bachir Hassan – 2130301, Tim Trioux - 2334739</w:t>
+                                      <w:t>Michael Tremblay</w:t>
                                     </w:r>
                                   </w:sdtContent>
                                 </w:sdt>
@@ -4018,7 +4016,7 @@
                                   <w:sz w:val="26"/>
                                   <w:szCs w:val="26"/>
                                 </w:rPr>
-                                <w:t>Michael Tremblay – 1336289, Charles-Étienne Pedneault-Gagnon - 2133165, Bachir Hassan – 2130301, Tim Trioux - 2334739</w:t>
+                                <w:t>Michael Tremblay</w:t>
                               </w:r>
                             </w:sdtContent>
                           </w:sdt>
@@ -4055,7 +4053,6 @@
     <w:sdt>
       <w:sdtPr>
         <w:rPr>
-          <w:caps w:val="0"/>
           <w:color w:val="auto"/>
           <w:spacing w:val="0"/>
           <w:sz w:val="24"/>
@@ -4070,10 +4067,7 @@
       </w:sdtPr>
       <w:sdtEndPr>
         <w:rPr>
-          <w:b/>
-          <w:bCs/>
-          <w:sz w:val="20"/>
-          <w:szCs w:val="20"/>
+          <w:caps w:val="0"/>
         </w:rPr>
       </w:sdtEndPr>
       <w:sdtContent>
@@ -4093,9 +4087,11 @@
             <w:pStyle w:val="TM1"/>
             <w:rPr>
               <w:noProof/>
+              <w:kern w:val="2"/>
               <w:sz w:val="22"/>
               <w:szCs w:val="22"/>
               <w:lang w:eastAsia="fr-CA"/>
+              <w14:ligatures w14:val="standardContextual"/>
             </w:rPr>
           </w:pPr>
           <w:r>
@@ -4107,7 +4103,7 @@
           <w:r>
             <w:fldChar w:fldCharType="separate"/>
           </w:r>
-          <w:hyperlink w:anchor="_Toc146269759" w:history="1">
+          <w:hyperlink w:anchor="_Toc157630278" w:history="1">
             <w:r>
               <w:rPr>
                 <w:rStyle w:val="Lienhypertexte"/>
@@ -4134,7 +4130,7 @@
                 <w:noProof/>
                 <w:webHidden/>
               </w:rPr>
-              <w:instrText xml:space="preserve"> PAGEREF _Toc146269759 \h </w:instrText>
+              <w:instrText xml:space="preserve"> PAGEREF _Toc157630278 \h </w:instrText>
             </w:r>
             <w:r>
               <w:rPr>
@@ -4173,12 +4169,14 @@
             </w:tabs>
             <w:rPr>
               <w:noProof/>
+              <w:kern w:val="2"/>
               <w:sz w:val="22"/>
               <w:szCs w:val="22"/>
               <w:lang w:eastAsia="fr-CA"/>
+              <w14:ligatures w14:val="standardContextual"/>
             </w:rPr>
           </w:pPr>
-          <w:hyperlink w:anchor="_Toc146269760" w:history="1">
+          <w:hyperlink w:anchor="_Toc157630279" w:history="1">
             <w:r>
               <w:rPr>
                 <w:rStyle w:val="Lienhypertexte"/>
@@ -4205,7 +4203,7 @@
                 <w:noProof/>
                 <w:webHidden/>
               </w:rPr>
-              <w:instrText xml:space="preserve"> PAGEREF _Toc146269760 \h </w:instrText>
+              <w:instrText xml:space="preserve"> PAGEREF _Toc157630279 \h </w:instrText>
             </w:r>
             <w:r>
               <w:rPr>
@@ -4244,12 +4242,14 @@
             </w:tabs>
             <w:rPr>
               <w:noProof/>
+              <w:kern w:val="2"/>
               <w:sz w:val="22"/>
               <w:szCs w:val="22"/>
               <w:lang w:eastAsia="fr-CA"/>
+              <w14:ligatures w14:val="standardContextual"/>
             </w:rPr>
           </w:pPr>
-          <w:hyperlink w:anchor="_Toc146269761" w:history="1">
+          <w:hyperlink w:anchor="_Toc157630280" w:history="1">
             <w:r>
               <w:rPr>
                 <w:rStyle w:val="Lienhypertexte"/>
@@ -4276,7 +4276,7 @@
                 <w:noProof/>
                 <w:webHidden/>
               </w:rPr>
-              <w:instrText xml:space="preserve"> PAGEREF _Toc146269761 \h </w:instrText>
+              <w:instrText xml:space="preserve"> PAGEREF _Toc157630280 \h </w:instrText>
             </w:r>
             <w:r>
               <w:rPr>
@@ -4315,12 +4315,14 @@
             </w:tabs>
             <w:rPr>
               <w:noProof/>
+              <w:kern w:val="2"/>
               <w:sz w:val="22"/>
               <w:szCs w:val="22"/>
               <w:lang w:eastAsia="fr-CA"/>
+              <w14:ligatures w14:val="standardContextual"/>
             </w:rPr>
           </w:pPr>
-          <w:hyperlink w:anchor="_Toc146269762" w:history="1">
+          <w:hyperlink w:anchor="_Toc157630281" w:history="1">
             <w:r>
               <w:rPr>
                 <w:rStyle w:val="Lienhypertexte"/>
@@ -4347,7 +4349,7 @@
                 <w:noProof/>
                 <w:webHidden/>
               </w:rPr>
-              <w:instrText xml:space="preserve"> PAGEREF _Toc146269762 \h </w:instrText>
+              <w:instrText xml:space="preserve"> PAGEREF _Toc157630281 \h </w:instrText>
             </w:r>
             <w:r>
               <w:rPr>
@@ -4386,12 +4388,14 @@
             </w:tabs>
             <w:rPr>
               <w:noProof/>
+              <w:kern w:val="2"/>
               <w:sz w:val="22"/>
               <w:szCs w:val="22"/>
               <w:lang w:eastAsia="fr-CA"/>
+              <w14:ligatures w14:val="standardContextual"/>
             </w:rPr>
           </w:pPr>
-          <w:hyperlink w:anchor="_Toc146269763" w:history="1">
+          <w:hyperlink w:anchor="_Toc157630282" w:history="1">
             <w:r>
               <w:rPr>
                 <w:rStyle w:val="Lienhypertexte"/>
@@ -4418,7 +4422,7 @@
                 <w:noProof/>
                 <w:webHidden/>
               </w:rPr>
-              <w:instrText xml:space="preserve"> PAGEREF _Toc146269763 \h </w:instrText>
+              <w:instrText xml:space="preserve"> PAGEREF _Toc157630282 \h </w:instrText>
             </w:r>
             <w:r>
               <w:rPr>
@@ -4438,7 +4442,7 @@
                 <w:noProof/>
                 <w:webHidden/>
               </w:rPr>
-              <w:t>2</w:t>
+              <w:t>5</w:t>
             </w:r>
             <w:r>
               <w:rPr>
@@ -4457,12 +4461,14 @@
             </w:tabs>
             <w:rPr>
               <w:noProof/>
+              <w:kern w:val="2"/>
               <w:sz w:val="22"/>
               <w:szCs w:val="22"/>
               <w:lang w:eastAsia="fr-CA"/>
+              <w14:ligatures w14:val="standardContextual"/>
             </w:rPr>
           </w:pPr>
-          <w:hyperlink w:anchor="_Toc146269764" w:history="1">
+          <w:hyperlink w:anchor="_Toc157630283" w:history="1">
             <w:r>
               <w:rPr>
                 <w:rStyle w:val="Lienhypertexte"/>
@@ -4489,7 +4495,7 @@
                 <w:noProof/>
                 <w:webHidden/>
               </w:rPr>
-              <w:instrText xml:space="preserve"> PAGEREF _Toc146269764 \h </w:instrText>
+              <w:instrText xml:space="preserve"> PAGEREF _Toc157630283 \h </w:instrText>
             </w:r>
             <w:r>
               <w:rPr>
@@ -4509,7 +4515,7 @@
                 <w:noProof/>
                 <w:webHidden/>
               </w:rPr>
-              <w:t>2</w:t>
+              <w:t>5</w:t>
             </w:r>
             <w:r>
               <w:rPr>
@@ -4528,12 +4534,14 @@
             </w:tabs>
             <w:rPr>
               <w:noProof/>
+              <w:kern w:val="2"/>
               <w:sz w:val="22"/>
               <w:szCs w:val="22"/>
               <w:lang w:eastAsia="fr-CA"/>
+              <w14:ligatures w14:val="standardContextual"/>
             </w:rPr>
           </w:pPr>
-          <w:hyperlink w:anchor="_Toc146269765" w:history="1">
+          <w:hyperlink w:anchor="_Toc157630284" w:history="1">
             <w:r>
               <w:rPr>
                 <w:rStyle w:val="Lienhypertexte"/>
@@ -4560,7 +4568,7 @@
                 <w:noProof/>
                 <w:webHidden/>
               </w:rPr>
-              <w:instrText xml:space="preserve"> PAGEREF _Toc146269765 \h </w:instrText>
+              <w:instrText xml:space="preserve"> PAGEREF _Toc157630284 \h </w:instrText>
             </w:r>
             <w:r>
               <w:rPr>
@@ -4580,7 +4588,7 @@
                 <w:noProof/>
                 <w:webHidden/>
               </w:rPr>
-              <w:t>2</w:t>
+              <w:t>5</w:t>
             </w:r>
             <w:r>
               <w:rPr>
@@ -4599,18 +4607,20 @@
             </w:tabs>
             <w:rPr>
               <w:noProof/>
+              <w:kern w:val="2"/>
               <w:sz w:val="22"/>
               <w:szCs w:val="22"/>
               <w:lang w:eastAsia="fr-CA"/>
+              <w14:ligatures w14:val="standardContextual"/>
             </w:rPr>
           </w:pPr>
-          <w:hyperlink w:anchor="_Toc146269766" w:history="1">
+          <w:hyperlink w:anchor="_Toc157630285" w:history="1">
             <w:r>
               <w:rPr>
                 <w:rStyle w:val="Lienhypertexte"/>
                 <w:noProof/>
               </w:rPr>
-              <w:t>Diagramme de classes</w:t>
+              <w:t>Diagrammes de séquences</w:t>
             </w:r>
             <w:r>
               <w:rPr>
@@ -4631,7 +4641,7 @@
                 <w:noProof/>
                 <w:webHidden/>
               </w:rPr>
-              <w:instrText xml:space="preserve"> PAGEREF _Toc146269766 \h </w:instrText>
+              <w:instrText xml:space="preserve"> PAGEREF _Toc157630285 \h </w:instrText>
             </w:r>
             <w:r>
               <w:rPr>
@@ -4651,7 +4661,7 @@
                 <w:noProof/>
                 <w:webHidden/>
               </w:rPr>
-              <w:t>2</w:t>
+              <w:t>5</w:t>
             </w:r>
             <w:r>
               <w:rPr>
@@ -4670,18 +4680,20 @@
             </w:tabs>
             <w:rPr>
               <w:noProof/>
+              <w:kern w:val="2"/>
               <w:sz w:val="22"/>
               <w:szCs w:val="22"/>
               <w:lang w:eastAsia="fr-CA"/>
+              <w14:ligatures w14:val="standardContextual"/>
             </w:rPr>
           </w:pPr>
-          <w:hyperlink w:anchor="_Toc146269767" w:history="1">
+          <w:hyperlink w:anchor="_Toc157630286" w:history="1">
             <w:r>
               <w:rPr>
                 <w:rStyle w:val="Lienhypertexte"/>
                 <w:noProof/>
               </w:rPr>
-              <w:t>Diagrammes de séquences</w:t>
+              <w:t>Diagramme de classes</w:t>
             </w:r>
             <w:r>
               <w:rPr>
@@ -4702,7 +4714,7 @@
                 <w:noProof/>
                 <w:webHidden/>
               </w:rPr>
-              <w:instrText xml:space="preserve"> PAGEREF _Toc146269767 \h </w:instrText>
+              <w:instrText xml:space="preserve"> PAGEREF _Toc157630286 \h </w:instrText>
             </w:r>
             <w:r>
               <w:rPr>
@@ -4722,7 +4734,80 @@
                 <w:noProof/>
                 <w:webHidden/>
               </w:rPr>
-              <w:t>2</w:t>
+              <w:t>6</w:t>
+            </w:r>
+            <w:r>
+              <w:rPr>
+                <w:noProof/>
+                <w:webHidden/>
+              </w:rPr>
+              <w:fldChar w:fldCharType="end"/>
+            </w:r>
+          </w:hyperlink>
+        </w:p>
+        <w:p>
+          <w:pPr>
+            <w:pStyle w:val="TM3"/>
+            <w:tabs>
+              <w:tab w:val="right" w:leader="dot" w:pos="8630"/>
+            </w:tabs>
+            <w:rPr>
+              <w:noProof/>
+              <w:kern w:val="2"/>
+              <w:sz w:val="22"/>
+              <w:szCs w:val="22"/>
+              <w:lang w:eastAsia="fr-CA"/>
+              <w14:ligatures w14:val="standardContextual"/>
+            </w:rPr>
+          </w:pPr>
+          <w:hyperlink w:anchor="_Toc157630287" w:history="1">
+            <w:r>
+              <w:rPr>
+                <w:rStyle w:val="Lienhypertexte"/>
+                <w:noProof/>
+              </w:rPr>
+              <w:t>Diagramme de base de données</w:t>
+            </w:r>
+            <w:r>
+              <w:rPr>
+                <w:noProof/>
+                <w:webHidden/>
+              </w:rPr>
+              <w:tab/>
+            </w:r>
+            <w:r>
+              <w:rPr>
+                <w:noProof/>
+                <w:webHidden/>
+              </w:rPr>
+              <w:fldChar w:fldCharType="begin"/>
+            </w:r>
+            <w:r>
+              <w:rPr>
+                <w:noProof/>
+                <w:webHidden/>
+              </w:rPr>
+              <w:instrText xml:space="preserve"> PAGEREF _Toc157630287 \h </w:instrText>
+            </w:r>
+            <w:r>
+              <w:rPr>
+                <w:noProof/>
+                <w:webHidden/>
+              </w:rPr>
+            </w:r>
+            <w:r>
+              <w:rPr>
+                <w:noProof/>
+                <w:webHidden/>
+              </w:rPr>
+              <w:fldChar w:fldCharType="separate"/>
+            </w:r>
+            <w:r>
+              <w:rPr>
+                <w:noProof/>
+                <w:webHidden/>
+              </w:rPr>
+              <w:t>6</w:t>
             </w:r>
             <w:r>
               <w:rPr>
@@ -4741,12 +4826,14 @@
             </w:tabs>
             <w:rPr>
               <w:noProof/>
+              <w:kern w:val="2"/>
               <w:sz w:val="22"/>
               <w:szCs w:val="22"/>
               <w:lang w:eastAsia="fr-CA"/>
+              <w14:ligatures w14:val="standardContextual"/>
             </w:rPr>
           </w:pPr>
-          <w:hyperlink w:anchor="_Toc146269768" w:history="1">
+          <w:hyperlink w:anchor="_Toc157630288" w:history="1">
             <w:r>
               <w:rPr>
                 <w:rStyle w:val="Lienhypertexte"/>
@@ -4773,7 +4860,7 @@
                 <w:noProof/>
                 <w:webHidden/>
               </w:rPr>
-              <w:instrText xml:space="preserve"> PAGEREF _Toc146269768 \h </w:instrText>
+              <w:instrText xml:space="preserve"> PAGEREF _Toc157630288 \h </w:instrText>
             </w:r>
             <w:r>
               <w:rPr>
@@ -4793,7 +4880,7 @@
                 <w:noProof/>
                 <w:webHidden/>
               </w:rPr>
-              <w:t>3</w:t>
+              <w:t>6</w:t>
             </w:r>
             <w:r>
               <w:rPr>
@@ -4812,12 +4899,14 @@
             </w:tabs>
             <w:rPr>
               <w:noProof/>
+              <w:kern w:val="2"/>
               <w:sz w:val="22"/>
               <w:szCs w:val="22"/>
               <w:lang w:eastAsia="fr-CA"/>
+              <w14:ligatures w14:val="standardContextual"/>
             </w:rPr>
           </w:pPr>
-          <w:hyperlink w:anchor="_Toc146269769" w:history="1">
+          <w:hyperlink w:anchor="_Toc157630289" w:history="1">
             <w:r>
               <w:rPr>
                 <w:rStyle w:val="Lienhypertexte"/>
@@ -4844,7 +4933,7 @@
                 <w:noProof/>
                 <w:webHidden/>
               </w:rPr>
-              <w:instrText xml:space="preserve"> PAGEREF _Toc146269769 \h </w:instrText>
+              <w:instrText xml:space="preserve"> PAGEREF _Toc157630289 \h </w:instrText>
             </w:r>
             <w:r>
               <w:rPr>
@@ -4864,7 +4953,7 @@
                 <w:noProof/>
                 <w:webHidden/>
               </w:rPr>
-              <w:t>3</w:t>
+              <w:t>6</w:t>
             </w:r>
             <w:r>
               <w:rPr>
@@ -4883,12 +4972,14 @@
             </w:tabs>
             <w:rPr>
               <w:noProof/>
+              <w:kern w:val="2"/>
               <w:sz w:val="22"/>
               <w:szCs w:val="22"/>
               <w:lang w:eastAsia="fr-CA"/>
+              <w14:ligatures w14:val="standardContextual"/>
             </w:rPr>
           </w:pPr>
-          <w:hyperlink w:anchor="_Toc146269770" w:history="1">
+          <w:hyperlink w:anchor="_Toc157630290" w:history="1">
             <w:r>
               <w:rPr>
                 <w:rStyle w:val="Lienhypertexte"/>
@@ -4915,7 +5006,7 @@
                 <w:noProof/>
                 <w:webHidden/>
               </w:rPr>
-              <w:instrText xml:space="preserve"> PAGEREF _Toc146269770 \h </w:instrText>
+              <w:instrText xml:space="preserve"> PAGEREF _Toc157630290 \h </w:instrText>
             </w:r>
             <w:r>
               <w:rPr>
@@ -4935,7 +5026,80 @@
                 <w:noProof/>
                 <w:webHidden/>
               </w:rPr>
-              <w:t>3</w:t>
+              <w:t>6</w:t>
+            </w:r>
+            <w:r>
+              <w:rPr>
+                <w:noProof/>
+                <w:webHidden/>
+              </w:rPr>
+              <w:fldChar w:fldCharType="end"/>
+            </w:r>
+          </w:hyperlink>
+        </w:p>
+        <w:p>
+          <w:pPr>
+            <w:pStyle w:val="TM2"/>
+            <w:tabs>
+              <w:tab w:val="right" w:leader="dot" w:pos="8630"/>
+            </w:tabs>
+            <w:rPr>
+              <w:noProof/>
+              <w:kern w:val="2"/>
+              <w:sz w:val="22"/>
+              <w:szCs w:val="22"/>
+              <w:lang w:eastAsia="fr-CA"/>
+              <w14:ligatures w14:val="standardContextual"/>
+            </w:rPr>
+          </w:pPr>
+          <w:hyperlink w:anchor="_Toc157630291" w:history="1">
+            <w:r>
+              <w:rPr>
+                <w:rStyle w:val="Lienhypertexte"/>
+                <w:noProof/>
+              </w:rPr>
+              <w:t>Plan de tests</w:t>
+            </w:r>
+            <w:r>
+              <w:rPr>
+                <w:noProof/>
+                <w:webHidden/>
+              </w:rPr>
+              <w:tab/>
+            </w:r>
+            <w:r>
+              <w:rPr>
+                <w:noProof/>
+                <w:webHidden/>
+              </w:rPr>
+              <w:fldChar w:fldCharType="begin"/>
+            </w:r>
+            <w:r>
+              <w:rPr>
+                <w:noProof/>
+                <w:webHidden/>
+              </w:rPr>
+              <w:instrText xml:space="preserve"> PAGEREF _Toc157630291 \h </w:instrText>
+            </w:r>
+            <w:r>
+              <w:rPr>
+                <w:noProof/>
+                <w:webHidden/>
+              </w:rPr>
+            </w:r>
+            <w:r>
+              <w:rPr>
+                <w:noProof/>
+                <w:webHidden/>
+              </w:rPr>
+              <w:fldChar w:fldCharType="separate"/>
+            </w:r>
+            <w:r>
+              <w:rPr>
+                <w:noProof/>
+                <w:webHidden/>
+              </w:rPr>
+              <w:t>6</w:t>
             </w:r>
             <w:r>
               <w:rPr>
@@ -4954,18 +5118,20 @@
             </w:tabs>
             <w:rPr>
               <w:noProof/>
+              <w:kern w:val="2"/>
               <w:sz w:val="22"/>
               <w:szCs w:val="22"/>
               <w:lang w:eastAsia="fr-CA"/>
+              <w14:ligatures w14:val="standardContextual"/>
             </w:rPr>
           </w:pPr>
-          <w:hyperlink w:anchor="_Toc146269771" w:history="1">
+          <w:hyperlink w:anchor="_Toc157630292" w:history="1">
             <w:r>
               <w:rPr>
                 <w:rStyle w:val="Lienhypertexte"/>
                 <w:noProof/>
               </w:rPr>
-              <w:t>Etc</w:t>
+              <w:t>Tests fontionnels</w:t>
             </w:r>
             <w:r>
               <w:rPr>
@@ -4986,7 +5152,7 @@
                 <w:noProof/>
                 <w:webHidden/>
               </w:rPr>
-              <w:instrText xml:space="preserve"> PAGEREF _Toc146269771 \h </w:instrText>
+              <w:instrText xml:space="preserve"> PAGEREF _Toc157630292 \h </w:instrText>
             </w:r>
             <w:r>
               <w:rPr>
@@ -5006,78 +5172,7 @@
                 <w:noProof/>
                 <w:webHidden/>
               </w:rPr>
-              <w:t>3</w:t>
-            </w:r>
-            <w:r>
-              <w:rPr>
-                <w:noProof/>
-                <w:webHidden/>
-              </w:rPr>
-              <w:fldChar w:fldCharType="end"/>
-            </w:r>
-          </w:hyperlink>
-        </w:p>
-        <w:p>
-          <w:pPr>
-            <w:pStyle w:val="TM2"/>
-            <w:tabs>
-              <w:tab w:val="right" w:leader="dot" w:pos="8630"/>
-            </w:tabs>
-            <w:rPr>
-              <w:noProof/>
-              <w:sz w:val="22"/>
-              <w:szCs w:val="22"/>
-              <w:lang w:eastAsia="fr-CA"/>
-            </w:rPr>
-          </w:pPr>
-          <w:hyperlink w:anchor="_Toc146269772" w:history="1">
-            <w:r>
-              <w:rPr>
-                <w:rStyle w:val="Lienhypertexte"/>
-                <w:noProof/>
-              </w:rPr>
-              <w:t>Plan de tests</w:t>
-            </w:r>
-            <w:r>
-              <w:rPr>
-                <w:noProof/>
-                <w:webHidden/>
-              </w:rPr>
-              <w:tab/>
-            </w:r>
-            <w:r>
-              <w:rPr>
-                <w:noProof/>
-                <w:webHidden/>
-              </w:rPr>
-              <w:fldChar w:fldCharType="begin"/>
-            </w:r>
-            <w:r>
-              <w:rPr>
-                <w:noProof/>
-                <w:webHidden/>
-              </w:rPr>
-              <w:instrText xml:space="preserve"> PAGEREF _Toc146269772 \h </w:instrText>
-            </w:r>
-            <w:r>
-              <w:rPr>
-                <w:noProof/>
-                <w:webHidden/>
-              </w:rPr>
-            </w:r>
-            <w:r>
-              <w:rPr>
-                <w:noProof/>
-                <w:webHidden/>
-              </w:rPr>
-              <w:fldChar w:fldCharType="separate"/>
-            </w:r>
-            <w:r>
-              <w:rPr>
-                <w:noProof/>
-                <w:webHidden/>
-              </w:rPr>
-              <w:t>3</w:t>
+              <w:t>6</w:t>
             </w:r>
             <w:r>
               <w:rPr>
@@ -5096,18 +5191,20 @@
             </w:tabs>
             <w:rPr>
               <w:noProof/>
+              <w:kern w:val="2"/>
               <w:sz w:val="22"/>
               <w:szCs w:val="22"/>
               <w:lang w:eastAsia="fr-CA"/>
+              <w14:ligatures w14:val="standardContextual"/>
             </w:rPr>
           </w:pPr>
-          <w:hyperlink w:anchor="_Toc146269773" w:history="1">
+          <w:hyperlink w:anchor="_Toc157630293" w:history="1">
             <w:r>
               <w:rPr>
                 <w:rStyle w:val="Lienhypertexte"/>
                 <w:noProof/>
               </w:rPr>
-              <w:t>Tests fontionnels</w:t>
+              <w:t>Tests unitaires</w:t>
             </w:r>
             <w:r>
               <w:rPr>
@@ -5128,7 +5225,7 @@
                 <w:noProof/>
                 <w:webHidden/>
               </w:rPr>
-              <w:instrText xml:space="preserve"> PAGEREF _Toc146269773 \h </w:instrText>
+              <w:instrText xml:space="preserve"> PAGEREF _Toc157630293 \h </w:instrText>
             </w:r>
             <w:r>
               <w:rPr>
@@ -5148,78 +5245,7 @@
                 <w:noProof/>
                 <w:webHidden/>
               </w:rPr>
-              <w:t>3</w:t>
-            </w:r>
-            <w:r>
-              <w:rPr>
-                <w:noProof/>
-                <w:webHidden/>
-              </w:rPr>
-              <w:fldChar w:fldCharType="end"/>
-            </w:r>
-          </w:hyperlink>
-        </w:p>
-        <w:p>
-          <w:pPr>
-            <w:pStyle w:val="TM3"/>
-            <w:tabs>
-              <w:tab w:val="right" w:leader="dot" w:pos="8630"/>
-            </w:tabs>
-            <w:rPr>
-              <w:noProof/>
-              <w:sz w:val="22"/>
-              <w:szCs w:val="22"/>
-              <w:lang w:eastAsia="fr-CA"/>
-            </w:rPr>
-          </w:pPr>
-          <w:hyperlink w:anchor="_Toc146269774" w:history="1">
-            <w:r>
-              <w:rPr>
-                <w:rStyle w:val="Lienhypertexte"/>
-                <w:noProof/>
-              </w:rPr>
-              <w:t>Tests unitaires</w:t>
-            </w:r>
-            <w:r>
-              <w:rPr>
-                <w:noProof/>
-                <w:webHidden/>
-              </w:rPr>
-              <w:tab/>
-            </w:r>
-            <w:r>
-              <w:rPr>
-                <w:noProof/>
-                <w:webHidden/>
-              </w:rPr>
-              <w:fldChar w:fldCharType="begin"/>
-            </w:r>
-            <w:r>
-              <w:rPr>
-                <w:noProof/>
-                <w:webHidden/>
-              </w:rPr>
-              <w:instrText xml:space="preserve"> PAGEREF _Toc146269774 \h </w:instrText>
-            </w:r>
-            <w:r>
-              <w:rPr>
-                <w:noProof/>
-                <w:webHidden/>
-              </w:rPr>
-            </w:r>
-            <w:r>
-              <w:rPr>
-                <w:noProof/>
-                <w:webHidden/>
-              </w:rPr>
-              <w:fldChar w:fldCharType="separate"/>
-            </w:r>
-            <w:r>
-              <w:rPr>
-                <w:noProof/>
-                <w:webHidden/>
-              </w:rPr>
-              <w:t>3</w:t>
+              <w:t>6</w:t>
             </w:r>
             <w:r>
               <w:rPr>
@@ -5235,18 +5261,20 @@
             <w:pStyle w:val="TM1"/>
             <w:rPr>
               <w:noProof/>
+              <w:kern w:val="2"/>
               <w:sz w:val="22"/>
               <w:szCs w:val="22"/>
               <w:lang w:eastAsia="fr-CA"/>
+              <w14:ligatures w14:val="standardContextual"/>
             </w:rPr>
           </w:pPr>
-          <w:hyperlink w:anchor="_Toc146269775" w:history="1">
+          <w:hyperlink w:anchor="_Toc157630294" w:history="1">
             <w:r>
               <w:rPr>
                 <w:rStyle w:val="Lienhypertexte"/>
                 <w:noProof/>
               </w:rPr>
-              <w:t>Calendrier des échéanciers</w:t>
+              <w:t>Calendrier des échéanciers pour la conception</w:t>
             </w:r>
             <w:r>
               <w:rPr>
@@ -5267,7 +5295,7 @@
                 <w:noProof/>
                 <w:webHidden/>
               </w:rPr>
-              <w:instrText xml:space="preserve"> PAGEREF _Toc146269775 \h </w:instrText>
+              <w:instrText xml:space="preserve"> PAGEREF _Toc157630294 \h </w:instrText>
             </w:r>
             <w:r>
               <w:rPr>
@@ -5287,7 +5315,7 @@
                 <w:noProof/>
                 <w:webHidden/>
               </w:rPr>
-              <w:t>4</w:t>
+              <w:t>8</w:t>
             </w:r>
             <w:r>
               <w:rPr>
@@ -5301,8 +5329,6 @@
         <w:p>
           <w:r>
             <w:rPr>
-              <w:b/>
-              <w:bCs/>
               <w:lang w:val="fr-FR"/>
             </w:rPr>
             <w:fldChar w:fldCharType="end"/>
@@ -5319,7 +5345,7 @@
       <w:pPr>
         <w:pStyle w:val="Titre1"/>
       </w:pPr>
-      <w:bookmarkStart w:id="0" w:name="_Toc146269759"/>
+      <w:bookmarkStart w:id="0" w:name="_Toc157630278"/>
       <w:r>
         <w:lastRenderedPageBreak/>
         <w:t>Cahier de conception</w:t>
@@ -5330,7 +5356,7 @@
       <w:pPr>
         <w:pStyle w:val="Titre2"/>
       </w:pPr>
-      <w:bookmarkStart w:id="1" w:name="_Toc146269760"/>
+      <w:bookmarkStart w:id="1" w:name="_Toc157630279"/>
       <w:r>
         <w:t>Rappel</w:t>
       </w:r>
@@ -5343,57 +5369,1021 @@
       <w:r>
         <w:t> </w:t>
       </w:r>
-      <w:bookmarkStart w:id="2" w:name="_Toc146269761"/>
+      <w:bookmarkStart w:id="2" w:name="_Toc157630280"/>
       <w:r>
         <w:t>Rappel du besoin</w:t>
       </w:r>
       <w:bookmarkEnd w:id="2"/>
+    </w:p>
+    <w:p>
+      <w:r>
+        <w:t>L'application de gestion permettra la configuration de la salle de spectacle, la gestion des événements et la production de rapports détaillés. Elle inclura un système de cotation des sièges pour offrir les meilleurs billets disponibles. Les rapports couvriront les ventes et transactions.</w:t>
+      </w:r>
+    </w:p>
+    <w:p>
+      <w:r>
+        <w:t>Le guichet autonome, devra être une interface tactile intuitive, elle permettra aux clients d'acheter des billets, de sélectionner des événements, des dates, et de choisir des sièges. Un profil client pourra être créé pour faciliter les achats futurs. Le système ne traite pas directement les paiements, cependant, il contiendra un formulaire de saisie des informations de paiement pour simuler cette étape.</w:t>
+      </w:r>
+    </w:p>
+    <w:p>
+      <w:pPr>
+        <w:pStyle w:val="Titre3"/>
+      </w:pPr>
+      <w:bookmarkStart w:id="3" w:name="_Toc157630281"/>
+      <w:r>
+        <w:t>Solution retenue</w:t>
+      </w:r>
+      <w:bookmarkEnd w:id="3"/>
+    </w:p>
+    <w:p>
+      <w:r>
+        <w:t>La solution recommandée est celle modulaire avec deux applications distinctes, développées en utilisant la "Option de Développement Propre avec Logiciels Non Open Source".</w:t>
+      </w:r>
+    </w:p>
+    <w:p>
+      <w:pPr>
+        <w:pStyle w:val="Titre4"/>
+      </w:pPr>
+      <w:bookmarkStart w:id="4" w:name="_Toc157508978"/>
+      <w:r>
+        <w:t>Fonctionalités de la solution</w:t>
+      </w:r>
+      <w:bookmarkEnd w:id="4"/>
+    </w:p>
+    <w:p>
+      <w:pPr>
+        <w:pStyle w:val="Titre5"/>
+      </w:pPr>
+      <w:r>
+        <w:t>Logiciel de gestion</w:t>
+      </w:r>
+    </w:p>
+    <w:p>
+      <w:pPr>
+        <w:pStyle w:val="Paragraphedeliste"/>
+        <w:numPr>
+          <w:ilvl w:val="0"/>
+          <w:numId w:val="6"/>
+        </w:numPr>
+      </w:pPr>
+      <w:r>
+        <w:t>Gestion de la salle :</w:t>
+      </w:r>
+    </w:p>
+    <w:p>
+      <w:pPr>
+        <w:pStyle w:val="Paragraphedeliste"/>
+        <w:numPr>
+          <w:ilvl w:val="1"/>
+          <w:numId w:val="6"/>
+        </w:numPr>
+      </w:pPr>
+      <w:r>
+        <w:t>Sièges</w:t>
+      </w:r>
+      <w:r>
+        <w:t xml:space="preserve"> (Normal et mobilité réduite)</w:t>
+      </w:r>
+    </w:p>
+    <w:p>
+      <w:pPr>
+        <w:pStyle w:val="Paragraphedeliste"/>
+        <w:numPr>
+          <w:ilvl w:val="1"/>
+          <w:numId w:val="6"/>
+        </w:numPr>
+      </w:pPr>
+      <w:r>
+        <w:t>Sections</w:t>
+      </w:r>
+    </w:p>
+    <w:p>
+      <w:pPr>
+        <w:pStyle w:val="Paragraphedeliste"/>
+        <w:numPr>
+          <w:ilvl w:val="1"/>
+          <w:numId w:val="6"/>
+        </w:numPr>
+      </w:pPr>
+      <w:r>
+        <w:t>Rangées</w:t>
+      </w:r>
+    </w:p>
+    <w:p>
+      <w:pPr>
+        <w:pStyle w:val="Paragraphedeliste"/>
+        <w:numPr>
+          <w:ilvl w:val="1"/>
+          <w:numId w:val="6"/>
+        </w:numPr>
+      </w:pPr>
+      <w:r>
+        <w:t>Si un élément est retiré, on veut quand même garder l’historique</w:t>
+      </w:r>
+    </w:p>
+    <w:p>
+      <w:pPr>
+        <w:pStyle w:val="Paragraphedeliste"/>
+        <w:numPr>
+          <w:ilvl w:val="1"/>
+          <w:numId w:val="6"/>
+        </w:numPr>
+      </w:pPr>
+      <w:r>
+        <w:t>Autre :</w:t>
+      </w:r>
+    </w:p>
+    <w:p>
+      <w:pPr>
+        <w:pStyle w:val="Paragraphedeliste"/>
+        <w:numPr>
+          <w:ilvl w:val="0"/>
+          <w:numId w:val="6"/>
+        </w:numPr>
+      </w:pPr>
+      <w:r>
+        <w:t>Gestion des évènements :</w:t>
+      </w:r>
+    </w:p>
+    <w:p>
+      <w:pPr>
+        <w:pStyle w:val="Paragraphedeliste"/>
+        <w:numPr>
+          <w:ilvl w:val="1"/>
+          <w:numId w:val="6"/>
+        </w:numPr>
+      </w:pPr>
+      <w:r>
+        <w:t>Nom de l’évènement</w:t>
+      </w:r>
+    </w:p>
+    <w:p>
+      <w:pPr>
+        <w:pStyle w:val="Paragraphedeliste"/>
+        <w:numPr>
+          <w:ilvl w:val="1"/>
+          <w:numId w:val="6"/>
+        </w:numPr>
+      </w:pPr>
+      <w:r>
+        <w:t>Artiste ou troupe de l’évènement</w:t>
+      </w:r>
+    </w:p>
+    <w:p>
+      <w:pPr>
+        <w:pStyle w:val="Paragraphedeliste"/>
+        <w:numPr>
+          <w:ilvl w:val="1"/>
+          <w:numId w:val="6"/>
+        </w:numPr>
+      </w:pPr>
+      <w:r>
+        <w:t>Image de l’évènement</w:t>
+      </w:r>
+    </w:p>
+    <w:p>
+      <w:pPr>
+        <w:pStyle w:val="Paragraphedeliste"/>
+        <w:numPr>
+          <w:ilvl w:val="1"/>
+          <w:numId w:val="6"/>
+        </w:numPr>
+      </w:pPr>
+      <w:r>
+        <w:t>Type d’évènement</w:t>
+      </w:r>
+      <w:r>
+        <w:t> : Humour, chant, etc.</w:t>
+      </w:r>
+    </w:p>
+    <w:p>
+      <w:pPr>
+        <w:pStyle w:val="Paragraphedeliste"/>
+        <w:numPr>
+          <w:ilvl w:val="1"/>
+          <w:numId w:val="6"/>
+        </w:numPr>
+      </w:pPr>
+      <w:r>
+        <w:t>Nombre de place</w:t>
+      </w:r>
+    </w:p>
+    <w:p>
+      <w:pPr>
+        <w:pStyle w:val="Paragraphedeliste"/>
+        <w:numPr>
+          <w:ilvl w:val="1"/>
+          <w:numId w:val="6"/>
+        </w:numPr>
+      </w:pPr>
+      <w:r>
+        <w:t>Date et heure de l’évènement</w:t>
+      </w:r>
+      <w:r>
+        <w:t xml:space="preserve"> (Plusieurs date ou heure pour un même évènement.)</w:t>
+      </w:r>
+    </w:p>
+    <w:p>
+      <w:pPr>
+        <w:pStyle w:val="Paragraphedeliste"/>
+        <w:numPr>
+          <w:ilvl w:val="1"/>
+          <w:numId w:val="6"/>
+        </w:numPr>
+      </w:pPr>
+      <w:r>
+        <w:t>Description de l’élément</w:t>
+      </w:r>
+    </w:p>
+    <w:p>
+      <w:pPr>
+        <w:pStyle w:val="Paragraphedeliste"/>
+        <w:numPr>
+          <w:ilvl w:val="1"/>
+          <w:numId w:val="6"/>
+        </w:numPr>
+      </w:pPr>
+      <w:r>
+        <w:lastRenderedPageBreak/>
+        <w:t>Salle pour l’évènement</w:t>
+      </w:r>
+    </w:p>
+    <w:p>
+      <w:pPr>
+        <w:pStyle w:val="Paragraphedeliste"/>
+        <w:numPr>
+          <w:ilvl w:val="1"/>
+          <w:numId w:val="6"/>
+        </w:numPr>
+      </w:pPr>
+      <w:r>
+        <w:t>Nombre de billet maximum par client</w:t>
+      </w:r>
+    </w:p>
+    <w:p>
+      <w:pPr>
+        <w:pStyle w:val="Paragraphedeliste"/>
+        <w:numPr>
+          <w:ilvl w:val="1"/>
+          <w:numId w:val="6"/>
+        </w:numPr>
+      </w:pPr>
+      <w:r>
+        <w:t>Prix de base pour un billet et multiplicateur selon les sections</w:t>
+      </w:r>
+    </w:p>
+    <w:p>
+      <w:pPr>
+        <w:pStyle w:val="Paragraphedeliste"/>
+        <w:numPr>
+          <w:ilvl w:val="1"/>
+          <w:numId w:val="6"/>
+        </w:numPr>
+      </w:pPr>
+      <w:r>
+        <w:t>Autre :</w:t>
+      </w:r>
+    </w:p>
+    <w:p>
+      <w:pPr>
+        <w:pStyle w:val="Paragraphedeliste"/>
+        <w:numPr>
+          <w:ilvl w:val="0"/>
+          <w:numId w:val="6"/>
+        </w:numPr>
+      </w:pPr>
+      <w:r>
+        <w:t>Gestion des employés :</w:t>
+      </w:r>
+    </w:p>
+    <w:p>
+      <w:pPr>
+        <w:pStyle w:val="Paragraphedeliste"/>
+        <w:numPr>
+          <w:ilvl w:val="1"/>
+          <w:numId w:val="6"/>
+        </w:numPr>
+      </w:pPr>
+      <w:r>
+        <w:t>Nom</w:t>
+      </w:r>
+    </w:p>
+    <w:p>
+      <w:pPr>
+        <w:pStyle w:val="Paragraphedeliste"/>
+        <w:numPr>
+          <w:ilvl w:val="1"/>
+          <w:numId w:val="6"/>
+        </w:numPr>
+      </w:pPr>
+      <w:r>
+        <w:t>Prénom</w:t>
+      </w:r>
+    </w:p>
+    <w:p>
+      <w:pPr>
+        <w:pStyle w:val="Paragraphedeliste"/>
+        <w:numPr>
+          <w:ilvl w:val="1"/>
+          <w:numId w:val="6"/>
+        </w:numPr>
+      </w:pPr>
+      <w:r>
+        <w:t>Numéro d’employé</w:t>
+      </w:r>
+    </w:p>
+    <w:p>
+      <w:pPr>
+        <w:pStyle w:val="Paragraphedeliste"/>
+        <w:numPr>
+          <w:ilvl w:val="1"/>
+          <w:numId w:val="6"/>
+        </w:numPr>
+      </w:pPr>
+      <w:r>
+        <w:t>Mot de passe</w:t>
+      </w:r>
+    </w:p>
+    <w:p>
+      <w:pPr>
+        <w:pStyle w:val="Paragraphedeliste"/>
+        <w:numPr>
+          <w:ilvl w:val="1"/>
+          <w:numId w:val="6"/>
+        </w:numPr>
+      </w:pPr>
+      <w:r>
+        <w:t>Rôle</w:t>
+      </w:r>
+    </w:p>
+    <w:p>
+      <w:pPr>
+        <w:pStyle w:val="Paragraphedeliste"/>
+        <w:numPr>
+          <w:ilvl w:val="1"/>
+          <w:numId w:val="6"/>
+        </w:numPr>
+      </w:pPr>
+      <w:r>
+        <w:t>Numéro de téléphone</w:t>
+      </w:r>
+    </w:p>
+    <w:p>
+      <w:pPr>
+        <w:pStyle w:val="Paragraphedeliste"/>
+        <w:numPr>
+          <w:ilvl w:val="1"/>
+          <w:numId w:val="6"/>
+        </w:numPr>
+      </w:pPr>
+      <w:r>
+        <w:t>Adresse courriel</w:t>
+      </w:r>
+    </w:p>
+    <w:p>
+      <w:pPr>
+        <w:pStyle w:val="Paragraphedeliste"/>
+        <w:numPr>
+          <w:ilvl w:val="1"/>
+          <w:numId w:val="6"/>
+        </w:numPr>
+      </w:pPr>
+      <w:r>
+        <w:t>Reconnexion après chaque ouverture</w:t>
+      </w:r>
+    </w:p>
+    <w:p>
+      <w:pPr>
+        <w:pStyle w:val="Paragraphedeliste"/>
+        <w:numPr>
+          <w:ilvl w:val="1"/>
+          <w:numId w:val="6"/>
+        </w:numPr>
+      </w:pPr>
+      <w:r>
+        <w:t>Autre :</w:t>
+      </w:r>
+    </w:p>
+    <w:p>
+      <w:pPr>
+        <w:pStyle w:val="Paragraphedeliste"/>
+        <w:numPr>
+          <w:ilvl w:val="0"/>
+          <w:numId w:val="6"/>
+        </w:numPr>
+      </w:pPr>
+      <w:r>
+        <w:t>Cotation des sièges</w:t>
+      </w:r>
+    </w:p>
+    <w:p>
+      <w:pPr>
+        <w:pStyle w:val="Paragraphedeliste"/>
+        <w:numPr>
+          <w:ilvl w:val="0"/>
+          <w:numId w:val="6"/>
+        </w:numPr>
+      </w:pPr>
+      <w:r>
+        <w:t>Rapport de vente</w:t>
+      </w:r>
+    </w:p>
+    <w:p>
+      <w:pPr>
+        <w:pStyle w:val="Paragraphedeliste"/>
+        <w:numPr>
+          <w:ilvl w:val="0"/>
+          <w:numId w:val="6"/>
+        </w:numPr>
+      </w:pPr>
+      <w:r>
+        <w:t>Rapport de transaction</w:t>
+      </w:r>
+    </w:p>
+    <w:p>
+      <w:pPr>
+        <w:pStyle w:val="Paragraphedeliste"/>
+        <w:numPr>
+          <w:ilvl w:val="0"/>
+          <w:numId w:val="6"/>
+        </w:numPr>
+      </w:pPr>
+      <w:r>
+        <w:t>Exportation des rapports en PDF</w:t>
+      </w:r>
+      <w:r>
+        <w:t xml:space="preserve"> (Possibilité d’Excel si trop complexe</w:t>
+      </w:r>
+      <w:r>
+        <w:t>.</w:t>
+      </w:r>
+      <w:r>
+        <w:t>)</w:t>
+      </w:r>
+    </w:p>
+    <w:p>
+      <w:pPr>
+        <w:pStyle w:val="Titre5"/>
+      </w:pPr>
+      <w:r>
+        <w:t xml:space="preserve">Guichet autonome </w:t>
+      </w:r>
+      <w:r>
+        <w:rPr>
+          <w:u w:val="single"/>
+        </w:rPr>
+        <w:t>4:3</w:t>
+      </w:r>
+    </w:p>
+    <w:p>
+      <w:pPr>
+        <w:pStyle w:val="Paragraphedeliste"/>
+        <w:numPr>
+          <w:ilvl w:val="0"/>
+          <w:numId w:val="7"/>
+        </w:numPr>
+      </w:pPr>
+      <w:r>
+        <w:t>Création d’un compte client</w:t>
+      </w:r>
+    </w:p>
+    <w:p>
+      <w:pPr>
+        <w:pStyle w:val="Paragraphedeliste"/>
+        <w:numPr>
+          <w:ilvl w:val="1"/>
+          <w:numId w:val="7"/>
+        </w:numPr>
+      </w:pPr>
+      <w:r>
+        <w:t>Nom</w:t>
+      </w:r>
+    </w:p>
+    <w:p>
+      <w:pPr>
+        <w:pStyle w:val="Paragraphedeliste"/>
+        <w:numPr>
+          <w:ilvl w:val="1"/>
+          <w:numId w:val="7"/>
+        </w:numPr>
+      </w:pPr>
+      <w:r>
+        <w:t>Prénom</w:t>
+      </w:r>
+    </w:p>
+    <w:p>
+      <w:pPr>
+        <w:pStyle w:val="Paragraphedeliste"/>
+        <w:numPr>
+          <w:ilvl w:val="1"/>
+          <w:numId w:val="7"/>
+        </w:numPr>
+      </w:pPr>
+      <w:r>
+        <w:t>Adresse courriel</w:t>
+      </w:r>
+    </w:p>
+    <w:p>
+      <w:pPr>
+        <w:pStyle w:val="Paragraphedeliste"/>
+        <w:numPr>
+          <w:ilvl w:val="1"/>
+          <w:numId w:val="7"/>
+        </w:numPr>
+      </w:pPr>
+      <w:r>
+        <w:t>Mot de passe</w:t>
+      </w:r>
+    </w:p>
+    <w:p>
+      <w:pPr>
+        <w:pStyle w:val="Paragraphedeliste"/>
+        <w:numPr>
+          <w:ilvl w:val="1"/>
+          <w:numId w:val="7"/>
+        </w:numPr>
+      </w:pPr>
+      <w:r>
+        <w:t>Ajouter des champs optionnels comme la ville ou l’âge par exemple</w:t>
+      </w:r>
+    </w:p>
+    <w:p>
+      <w:pPr>
+        <w:pStyle w:val="Paragraphedeliste"/>
+        <w:numPr>
+          <w:ilvl w:val="1"/>
+          <w:numId w:val="7"/>
+        </w:numPr>
+      </w:pPr>
+      <w:r>
+        <w:t>Autre :</w:t>
+      </w:r>
+    </w:p>
+    <w:p>
+      <w:pPr>
+        <w:pStyle w:val="Paragraphedeliste"/>
+        <w:numPr>
+          <w:ilvl w:val="0"/>
+          <w:numId w:val="7"/>
+        </w:numPr>
+      </w:pPr>
+      <w:r>
+        <w:t>Connexion à l’ouverture du guichet</w:t>
+      </w:r>
+    </w:p>
+    <w:p>
+      <w:pPr>
+        <w:pStyle w:val="Paragraphedeliste"/>
+        <w:numPr>
+          <w:ilvl w:val="0"/>
+          <w:numId w:val="7"/>
+        </w:numPr>
+      </w:pPr>
+      <w:r>
+        <w:t>Déconnexion à la fermeture ou après X seconde d’inactivité</w:t>
+      </w:r>
+    </w:p>
+    <w:p>
+      <w:pPr>
+        <w:pStyle w:val="Paragraphedeliste"/>
+        <w:numPr>
+          <w:ilvl w:val="0"/>
+          <w:numId w:val="7"/>
+        </w:numPr>
+      </w:pPr>
+      <w:r>
+        <w:t>Achat de billet</w:t>
+      </w:r>
+    </w:p>
+    <w:p>
+      <w:pPr>
+        <w:pStyle w:val="Paragraphedeliste"/>
+        <w:numPr>
+          <w:ilvl w:val="1"/>
+          <w:numId w:val="7"/>
+        </w:numPr>
+      </w:pPr>
+      <w:r>
+        <w:t>Sélection du spectacle,</w:t>
+      </w:r>
+      <w:r>
+        <w:t xml:space="preserve"> sélection de la date,</w:t>
+      </w:r>
+      <w:r>
+        <w:t xml:space="preserve"> nombre de billet.</w:t>
+      </w:r>
+    </w:p>
+    <w:p>
+      <w:pPr>
+        <w:pStyle w:val="Paragraphedeliste"/>
+        <w:numPr>
+          <w:ilvl w:val="1"/>
+          <w:numId w:val="7"/>
+        </w:numPr>
+      </w:pPr>
+      <w:r>
+        <w:t>Autre :</w:t>
+      </w:r>
+    </w:p>
+    <w:p>
+      <w:pPr>
+        <w:pStyle w:val="Paragraphedeliste"/>
+        <w:numPr>
+          <w:ilvl w:val="0"/>
+          <w:numId w:val="7"/>
+        </w:numPr>
+      </w:pPr>
+      <w:r>
+        <w:t>Sélection des sièges (Siège pour personne à mobilité réduite inclus)</w:t>
+      </w:r>
+    </w:p>
+    <w:p>
+      <w:pPr>
+        <w:pStyle w:val="Paragraphedeliste"/>
+        <w:numPr>
+          <w:ilvl w:val="1"/>
+          <w:numId w:val="7"/>
+        </w:numPr>
+      </w:pPr>
+      <w:r>
+        <w:t>Meilleurs sièges automatique dû à certain filtre</w:t>
+      </w:r>
+    </w:p>
+    <w:p>
+      <w:pPr>
+        <w:pStyle w:val="Paragraphedeliste"/>
+        <w:numPr>
+          <w:ilvl w:val="1"/>
+          <w:numId w:val="7"/>
+        </w:numPr>
+      </w:pPr>
+      <w:r>
+        <w:t>Possibilité de changer les critères de sélection automatique</w:t>
+      </w:r>
+    </w:p>
+    <w:p>
+      <w:pPr>
+        <w:pStyle w:val="Paragraphedeliste"/>
+        <w:numPr>
+          <w:ilvl w:val="1"/>
+          <w:numId w:val="7"/>
+        </w:numPr>
+      </w:pPr>
+      <w:r>
+        <w:t>Autre :</w:t>
+      </w:r>
+    </w:p>
+    <w:p>
+      <w:pPr>
+        <w:pStyle w:val="Paragraphedeliste"/>
+        <w:numPr>
+          <w:ilvl w:val="0"/>
+          <w:numId w:val="7"/>
+        </w:numPr>
+      </w:pPr>
+      <w:r>
+        <w:t>Avertissement si le nombre de place adjacente ne sont pas suffisantes</w:t>
+      </w:r>
+    </w:p>
+    <w:p>
+      <w:pPr>
+        <w:pStyle w:val="Paragraphedeliste"/>
+        <w:numPr>
+          <w:ilvl w:val="0"/>
+          <w:numId w:val="7"/>
+        </w:numPr>
+      </w:pPr>
+      <w:proofErr w:type="gramStart"/>
+      <w:r>
+        <w:t>Bannière « complet »</w:t>
+      </w:r>
+      <w:proofErr w:type="gramEnd"/>
+      <w:r>
+        <w:t xml:space="preserve"> sur image du spectacle si celui-ci est complet</w:t>
+      </w:r>
+    </w:p>
+    <w:p>
+      <w:pPr>
+        <w:pStyle w:val="Paragraphedeliste"/>
+        <w:numPr>
+          <w:ilvl w:val="0"/>
+          <w:numId w:val="7"/>
+        </w:numPr>
+      </w:pPr>
+      <w:r>
+        <w:t>Validation de la carte de crédit</w:t>
+      </w:r>
+    </w:p>
+    <w:p>
+      <w:pPr>
+        <w:pStyle w:val="Paragraphedeliste"/>
+        <w:numPr>
+          <w:ilvl w:val="0"/>
+          <w:numId w:val="7"/>
+        </w:numPr>
+      </w:pPr>
+      <w:r>
+        <w:t xml:space="preserve">Processus d’achat </w:t>
+      </w:r>
+    </w:p>
+    <w:p>
+      <w:pPr>
+        <w:pStyle w:val="Paragraphedeliste"/>
+        <w:numPr>
+          <w:ilvl w:val="1"/>
+          <w:numId w:val="7"/>
+        </w:numPr>
+      </w:pPr>
+      <w:r>
+        <w:lastRenderedPageBreak/>
+        <w:t>Sélection du spectacle</w:t>
+      </w:r>
+      <w:r>
+        <w:t>, de la date</w:t>
+      </w:r>
+      <w:r>
+        <w:t xml:space="preserve"> et du nombre de billet</w:t>
+      </w:r>
+    </w:p>
+    <w:p>
+      <w:pPr>
+        <w:pStyle w:val="Paragraphedeliste"/>
+        <w:numPr>
+          <w:ilvl w:val="1"/>
+          <w:numId w:val="7"/>
+        </w:numPr>
+      </w:pPr>
+      <w:r>
+        <w:t>Sélection des places</w:t>
+      </w:r>
+    </w:p>
+    <w:p>
+      <w:pPr>
+        <w:pStyle w:val="Paragraphedeliste"/>
+        <w:numPr>
+          <w:ilvl w:val="1"/>
+          <w:numId w:val="7"/>
+        </w:numPr>
+      </w:pPr>
+      <w:r>
+        <w:t>Possibilité d’ajouter au panier</w:t>
+      </w:r>
+    </w:p>
+    <w:p>
+      <w:pPr>
+        <w:pStyle w:val="Paragraphedeliste"/>
+        <w:numPr>
+          <w:ilvl w:val="1"/>
+          <w:numId w:val="7"/>
+        </w:numPr>
+      </w:pPr>
+      <w:r>
+        <w:t>Validation des achats</w:t>
+      </w:r>
+    </w:p>
+    <w:p>
+      <w:pPr>
+        <w:pStyle w:val="Paragraphedeliste"/>
+        <w:numPr>
+          <w:ilvl w:val="1"/>
+          <w:numId w:val="7"/>
+        </w:numPr>
+      </w:pPr>
+      <w:r>
+        <w:t>Paiement</w:t>
+      </w:r>
+    </w:p>
+    <w:p>
+      <w:pPr>
+        <w:pStyle w:val="Paragraphedeliste"/>
+        <w:numPr>
+          <w:ilvl w:val="1"/>
+          <w:numId w:val="7"/>
+        </w:numPr>
+      </w:pPr>
+      <w:r>
+        <w:t>Remerciement et possibilité d’effectuer d’autre achat ou déconnexion</w:t>
+      </w:r>
+    </w:p>
+    <w:p>
+      <w:pPr>
+        <w:pStyle w:val="Paragraphedeliste"/>
+        <w:numPr>
+          <w:ilvl w:val="1"/>
+          <w:numId w:val="7"/>
+        </w:numPr>
+      </w:pPr>
+      <w:r>
+        <w:t>Autre :</w:t>
+      </w:r>
+    </w:p>
+    <w:p>
+      <w:pPr>
+        <w:pStyle w:val="Paragraphedeliste"/>
+        <w:numPr>
+          <w:ilvl w:val="0"/>
+          <w:numId w:val="7"/>
+        </w:numPr>
+      </w:pPr>
+      <w:r>
+        <w:t>Envoie de la facture et du billet par courriel au client</w:t>
+      </w:r>
+    </w:p>
+    <w:p>
+      <w:pPr>
+        <w:pStyle w:val="Paragraphedeliste"/>
+        <w:numPr>
+          <w:ilvl w:val="1"/>
+          <w:numId w:val="7"/>
+        </w:numPr>
+      </w:pPr>
+      <w:r>
+        <w:t>Le billet sera un Code QR</w:t>
+      </w:r>
+    </w:p>
+    <w:p>
+      <w:pPr>
+        <w:pStyle w:val="Titre5"/>
+      </w:pPr>
+      <w:r>
+        <w:t>Ajout supplémentaire possible</w:t>
+      </w:r>
+    </w:p>
+    <w:p>
+      <w:pPr>
+        <w:pStyle w:val="Paragraphedeliste"/>
+        <w:numPr>
+          <w:ilvl w:val="0"/>
+          <w:numId w:val="8"/>
+        </w:numPr>
+      </w:pPr>
+      <w:r>
+        <w:t>Sélection manuelle des sièges</w:t>
+      </w:r>
+    </w:p>
+    <w:p>
+      <w:pPr>
+        <w:pStyle w:val="Paragraphedeliste"/>
+        <w:numPr>
+          <w:ilvl w:val="0"/>
+          <w:numId w:val="8"/>
+        </w:numPr>
+      </w:pPr>
+      <w:r>
+        <w:t>Possibilité d’ajouter des configurations de salle</w:t>
+      </w:r>
+    </w:p>
+    <w:p>
+      <w:pPr>
+        <w:pStyle w:val="Paragraphedeliste"/>
+        <w:numPr>
+          <w:ilvl w:val="0"/>
+          <w:numId w:val="8"/>
+        </w:numPr>
+      </w:pPr>
+      <w:r>
+        <w:t>Autre :</w:t>
+      </w:r>
+    </w:p>
+    <w:p>
+      <w:pPr>
+        <w:pStyle w:val="Titre4"/>
+      </w:pPr>
+      <w:bookmarkStart w:id="5" w:name="_Toc157508979"/>
+      <w:r>
+        <w:t>Raisonnement de la Recommandation</w:t>
+      </w:r>
+      <w:bookmarkEnd w:id="5"/>
+    </w:p>
+    <w:p>
+      <w:r>
+        <w:t>La Solution 2, avec des applications séparées pour la billetterie et la gestion des événements, est privilégiée pour plusieurs raisons, renforcées par l'approche de développement propre avec des logiciels non open source :</w:t>
+      </w:r>
+    </w:p>
+    <w:p>
+      <w:r>
+        <w:rPr>
+          <w:b/>
+          <w:bCs/>
+        </w:rPr>
+        <w:t>Flexibilité :</w:t>
+      </w:r>
+      <w:r>
+        <w:t xml:space="preserve"> Le développement distinct offre la possibilité d'adapter et de mettre à jour chaque application de manière indépendante, assurant ainsi une évolution spécifique selon les besoins.</w:t>
+      </w:r>
+    </w:p>
+    <w:p>
+      <w:r>
+        <w:rPr>
+          <w:b/>
+          <w:bCs/>
+        </w:rPr>
+        <w:t>Mises à Jour Simplifiées :</w:t>
+      </w:r>
+      <w:r>
+        <w:t xml:space="preserve"> Avec deux systèmes séparés, les mises à jour peuvent être effectuées individuellement, évitant les interférences entre les fonctionnalités de billetterie et de gestion des événements.</w:t>
+      </w:r>
+    </w:p>
+    <w:p>
+      <w:r>
+        <w:rPr>
+          <w:b/>
+          <w:bCs/>
+        </w:rPr>
+        <w:t>Spécialisation :</w:t>
+      </w:r>
+      <w:r>
+        <w:t xml:space="preserve"> Chaque application peut être finement optimisée pour ses fonctions spécifiques, améliorant ainsi l'efficacité et l'expérience utilisateur.</w:t>
+      </w:r>
+    </w:p>
+    <w:p>
+      <w:r>
+        <w:rPr>
+          <w:b/>
+          <w:bCs/>
+        </w:rPr>
+        <w:t>Concentration sur l'Interface Utilisateur pour la Billetterie :</w:t>
+      </w:r>
+      <w:r>
+        <w:t xml:space="preserve"> Cette séparation permet un focus particulier sur l'interface tactile de la billetterie, la rendant intuitive et agréable pour les utilisateurs.</w:t>
+      </w:r>
+    </w:p>
+    <w:p>
+      <w:r>
+        <w:rPr>
+          <w:b/>
+          <w:bCs/>
+        </w:rPr>
+        <w:t>Évolutivité :</w:t>
+      </w:r>
+      <w:r>
+        <w:t xml:space="preserve"> L'approche modulaire facilite l'adaptation ou l'extension d'une application en fonction de l'évolution des besoins ou des nouvelles technologies, sans impacter l'autre application.</w:t>
+      </w:r>
+    </w:p>
+    <w:p>
+      <w:r>
+        <w:rPr>
+          <w:b/>
+          <w:bCs/>
+        </w:rPr>
+        <w:t>Sécurité et Contrôle :</w:t>
+      </w:r>
+      <w:r>
+        <w:t xml:space="preserve"> En utilisant des logiciels non open source pour le développement, nous bénéficions d'une sécurité renforcée et d'un contrôle total sur les fonctionnalités et l'intégration des systèmes.</w:t>
+      </w:r>
+    </w:p>
+    <w:p>
+      <w:r>
+        <w:rPr>
+          <w:b/>
+          <w:bCs/>
+        </w:rPr>
+        <w:lastRenderedPageBreak/>
+        <w:t>Intégration sur Mesure :</w:t>
+      </w:r>
+      <w:r>
+        <w:t xml:space="preserve"> Le développement propre avec des logiciels non open source permet une intégration plus précise avec d'autres systèmes et outils commerciaux, offrant une solution complète et cohérente.</w:t>
+      </w:r>
+    </w:p>
+    <w:p>
+      <w:r>
+        <w:t>Choisir de développer deux applications séparées avec une approche de logiciels non open source apporte flexibilité, spécialisation, et sécurité, tout en offrant de meilleures possibilités d'évolution pour répondre aux besoins du Théâtre CChic. Bien que le développement de deux applications distinctes puisse sembler plus complexe, cette stratégie simplifie en réalité la gestion des différentes interfaces (Client et Admin), tout en assurant une séparation claire et sécurisée entre elles.</w:t>
+      </w:r>
     </w:p>
     <w:p/>
     <w:p>
       <w:pPr>
+        <w:pStyle w:val="Titre2"/>
+      </w:pPr>
+      <w:bookmarkStart w:id="6" w:name="_Toc157630282"/>
+      <w:r>
+        <w:t>Modélisation</w:t>
+      </w:r>
+      <w:bookmarkEnd w:id="6"/>
+    </w:p>
+    <w:p>
+      <w:pPr>
         <w:pStyle w:val="Titre3"/>
       </w:pPr>
-      <w:bookmarkStart w:id="3" w:name="_Toc146269762"/>
-      <w:r>
-        <w:t>Solution retenue</w:t>
-      </w:r>
-      <w:bookmarkEnd w:id="3"/>
+      <w:bookmarkStart w:id="7" w:name="_Toc157630283"/>
+      <w:r>
+        <w:t>Diagramme(s) de cas d’utilisation</w:t>
+      </w:r>
+      <w:bookmarkEnd w:id="7"/>
     </w:p>
     <w:p/>
     <w:p>
       <w:pPr>
-        <w:pStyle w:val="Titre2"/>
-      </w:pPr>
-      <w:bookmarkStart w:id="4" w:name="_Toc146269763"/>
-      <w:r>
-        <w:t>Modélisation</w:t>
-      </w:r>
-      <w:bookmarkEnd w:id="4"/>
-    </w:p>
-    <w:p>
-      <w:pPr>
         <w:pStyle w:val="Titre3"/>
       </w:pPr>
-      <w:bookmarkStart w:id="5" w:name="_Toc146269764"/>
-      <w:r>
-        <w:t>Diagramme(s) de cas d’utilisation</w:t>
-      </w:r>
-      <w:bookmarkEnd w:id="5"/>
-    </w:p>
-    <w:p/>
-    <w:p>
-      <w:pPr>
-        <w:pStyle w:val="Titre3"/>
-      </w:pPr>
-      <w:bookmarkStart w:id="6" w:name="_Toc146269765"/>
+      <w:bookmarkStart w:id="8" w:name="_Toc157630284"/>
       <w:r>
         <w:t>Scénarios d’utilisation</w:t>
       </w:r>
       <w:r>
         <w:t xml:space="preserve"> de la solution</w:t>
       </w:r>
-      <w:bookmarkEnd w:id="6"/>
+      <w:bookmarkEnd w:id="8"/>
     </w:p>
     <w:tbl>
       <w:tblPr>
@@ -5523,16 +6513,12 @@
             </w:pPr>
             <w:r>
               <w:rPr>
-                <w:sz w:val="24"/>
-                <w:szCs w:val="24"/>
                 <w:lang w:val="fr-CA"/>
               </w:rPr>
               <w:t>Précondition</w:t>
             </w:r>
             <w:r>
               <w:rPr>
-                <w:sz w:val="24"/>
-                <w:szCs w:val="24"/>
                 <w:lang w:val="fr-CA"/>
               </w:rPr>
               <w:t>(s)</w:t>
@@ -5560,15 +6546,11 @@
           <w:p>
             <w:pPr>
               <w:rPr>
-                <w:sz w:val="24"/>
-                <w:szCs w:val="24"/>
                 <w:lang w:val="fr-CA"/>
               </w:rPr>
             </w:pPr>
             <w:r>
               <w:rPr>
-                <w:sz w:val="24"/>
-                <w:szCs w:val="24"/>
                 <w:lang w:val="fr-CA"/>
               </w:rPr>
               <w:t>Séquence Nominale</w:t>
@@ -5714,45 +6696,24 @@
       <w:pPr>
         <w:pStyle w:val="Titre3"/>
       </w:pPr>
-      <w:bookmarkStart w:id="7" w:name="_Toc146269766"/>
-      <w:r>
-        <w:t>Diagramme</w:t>
-      </w:r>
-      <w:r>
-        <w:t xml:space="preserve"> de classes</w:t>
-      </w:r>
-      <w:bookmarkEnd w:id="7"/>
+      <w:bookmarkStart w:id="9" w:name="_Toc157630285"/>
+      <w:r>
+        <w:t>Diagrammes de séquences</w:t>
+      </w:r>
+      <w:bookmarkEnd w:id="9"/>
     </w:p>
     <w:p/>
     <w:p>
       <w:pPr>
         <w:pStyle w:val="Titre3"/>
       </w:pPr>
-      <w:bookmarkStart w:id="8" w:name="_Toc146269767"/>
-      <w:r>
-        <w:t>Diagrammes de séquences</w:t>
-      </w:r>
-      <w:bookmarkEnd w:id="8"/>
-    </w:p>
-    <w:p/>
-    <w:p>
-      <w:pPr>
-        <w:pStyle w:val="Titre2"/>
-      </w:pPr>
-      <w:bookmarkStart w:id="9" w:name="_Toc146269768"/>
+      <w:bookmarkStart w:id="10" w:name="_Toc157630286"/>
       <w:r>
         <w:lastRenderedPageBreak/>
-        <w:t>Maquettes</w:t>
-      </w:r>
-      <w:bookmarkEnd w:id="9"/>
-    </w:p>
-    <w:p>
-      <w:pPr>
-        <w:pStyle w:val="Titre3"/>
-      </w:pPr>
-      <w:bookmarkStart w:id="10" w:name="_Toc146269769"/>
-      <w:r>
-        <w:t>Fenêtre 1</w:t>
+        <w:t>Diagramme</w:t>
+      </w:r>
+      <w:r>
+        <w:t xml:space="preserve"> de classes</w:t>
       </w:r>
       <w:bookmarkEnd w:id="10"/>
     </w:p>
@@ -5761,43 +6722,63 @@
       <w:pPr>
         <w:pStyle w:val="Titre3"/>
       </w:pPr>
-      <w:bookmarkStart w:id="11" w:name="_Toc146269770"/>
-      <w:r>
-        <w:t>Fenêtre 2</w:t>
+      <w:bookmarkStart w:id="11" w:name="_Toc157630287"/>
+      <w:r>
+        <w:t>Diagramme de base de données</w:t>
       </w:r>
       <w:bookmarkEnd w:id="11"/>
+    </w:p>
+    <w:p>
+      <w:pPr>
+        <w:pStyle w:val="Titre2"/>
+      </w:pPr>
+      <w:bookmarkStart w:id="12" w:name="_Toc157630288"/>
+      <w:r>
+        <w:t>Maquettes</w:t>
+      </w:r>
+      <w:bookmarkEnd w:id="12"/>
+    </w:p>
+    <w:p>
+      <w:pPr>
+        <w:pStyle w:val="Titre3"/>
+      </w:pPr>
+      <w:bookmarkStart w:id="13" w:name="_Toc157630289"/>
+      <w:r>
+        <w:t>Fenêtre 1</w:t>
+      </w:r>
+      <w:bookmarkEnd w:id="13"/>
     </w:p>
     <w:p/>
     <w:p>
       <w:pPr>
         <w:pStyle w:val="Titre3"/>
       </w:pPr>
-      <w:bookmarkStart w:id="12" w:name="_Toc146269771"/>
-      <w:r>
-        <w:t>Etc</w:t>
-      </w:r>
-      <w:bookmarkEnd w:id="12"/>
+      <w:bookmarkStart w:id="14" w:name="_Toc157630290"/>
+      <w:r>
+        <w:t>Fenêtre 2</w:t>
+      </w:r>
+      <w:bookmarkEnd w:id="14"/>
     </w:p>
     <w:p/>
     <w:p>
       <w:pPr>
         <w:pStyle w:val="Titre2"/>
       </w:pPr>
-      <w:bookmarkStart w:id="13" w:name="_Toc146269772"/>
+      <w:bookmarkStart w:id="15" w:name="_Toc157630291"/>
       <w:r>
         <w:t>Plan de tests</w:t>
       </w:r>
-      <w:bookmarkEnd w:id="13"/>
+      <w:bookmarkEnd w:id="15"/>
     </w:p>
     <w:p>
       <w:pPr>
         <w:pStyle w:val="Titre3"/>
       </w:pPr>
-      <w:bookmarkStart w:id="14" w:name="_Toc146269773"/>
+      <w:bookmarkStart w:id="16" w:name="_Toc157630292"/>
       <w:r>
         <w:t>Tests fontionnels</w:t>
       </w:r>
-      <w:bookmarkEnd w:id="14"/>
+      <w:bookmarkEnd w:id="16"/>
     </w:p>
     <w:tbl>
       <w:tblPr>
@@ -5806,11 +6787,11 @@
         <w:tblLook w:val="04A0" w:firstRow="1" w:lastRow="0" w:firstColumn="1" w:lastColumn="0" w:noHBand="0" w:noVBand="1"/>
       </w:tblPr>
       <w:tblGrid>
-        <w:gridCol w:w="450"/>
-        <w:gridCol w:w="2340"/>
-        <w:gridCol w:w="2070"/>
-        <w:gridCol w:w="1800"/>
-        <w:gridCol w:w="1970"/>
+        <w:gridCol w:w="483"/>
+        <w:gridCol w:w="2330"/>
+        <w:gridCol w:w="2069"/>
+        <w:gridCol w:w="1796"/>
+        <w:gridCol w:w="1962"/>
       </w:tblGrid>
       <w:tr>
         <w:trPr>
@@ -5903,9 +6884,6 @@
             <w:pPr>
               <w:cnfStyle w:val="000000100000" w:firstRow="0" w:lastRow="0" w:firstColumn="0" w:lastColumn="0" w:oddVBand="0" w:evenVBand="0" w:oddHBand="1" w:evenHBand="0" w:firstRowFirstColumn="0" w:firstRowLastColumn="0" w:lastRowFirstColumn="0" w:lastRowLastColumn="0"/>
             </w:pPr>
-            <w:r>
-              <w:t>Possibilité d’ajouter un nouvel utilisateur</w:t>
-            </w:r>
           </w:p>
         </w:tc>
         <w:tc>
@@ -5916,290 +6894,6 @@
             <w:pPr>
               <w:cnfStyle w:val="000000100000" w:firstRow="0" w:lastRow="0" w:firstColumn="0" w:lastColumn="0" w:oddVBand="0" w:evenVBand="0" w:oddHBand="1" w:evenHBand="0" w:firstRowFirstColumn="0" w:firstRowLastColumn="0" w:lastRowFirstColumn="0" w:lastRowLastColumn="0"/>
             </w:pPr>
-            <w:r>
-              <w:t>Aucune</w:t>
-            </w:r>
-          </w:p>
-        </w:tc>
-        <w:tc>
-          <w:tcPr>
-            <w:tcW w:w="1800" w:type="dxa"/>
-          </w:tcPr>
-          <w:p>
-            <w:pPr>
-              <w:cnfStyle w:val="000000100000" w:firstRow="0" w:lastRow="0" w:firstColumn="0" w:lastColumn="0" w:oddVBand="0" w:evenVBand="0" w:oddHBand="1" w:evenHBand="0" w:firstRowFirstColumn="0" w:firstRowLastColumn="0" w:lastRowFirstColumn="0" w:lastRowLastColumn="0"/>
-            </w:pPr>
-            <w:r>
-              <w:t>L</w:t>
-            </w:r>
-            <w:r>
-              <w:t xml:space="preserve">’administrateur </w:t>
-            </w:r>
-            <w:r>
-              <w:t>ajoute un utilisateur</w:t>
-            </w:r>
-            <w:r>
-              <w:t xml:space="preserve"> et l’assigne à un manager</w:t>
-            </w:r>
-          </w:p>
-        </w:tc>
-        <w:tc>
-          <w:tcPr>
-            <w:tcW w:w="1970" w:type="dxa"/>
-          </w:tcPr>
-          <w:p>
-            <w:pPr>
-              <w:cnfStyle w:val="000000100000" w:firstRow="0" w:lastRow="0" w:firstColumn="0" w:lastColumn="0" w:oddVBand="0" w:evenVBand="0" w:oddHBand="1" w:evenHBand="0" w:firstRowFirstColumn="0" w:firstRowLastColumn="0" w:lastRowFirstColumn="0" w:lastRowLastColumn="0"/>
-            </w:pPr>
-            <w:r>
-              <w:t>L’u</w:t>
-            </w:r>
-            <w:r>
-              <w:t>tilisateur est bien ajouté dans la BD</w:t>
-            </w:r>
-            <w:r>
-              <w:t xml:space="preserve"> et est bien assigné au manager</w:t>
-            </w:r>
-          </w:p>
-        </w:tc>
-      </w:tr>
-      <w:tr>
-        <w:tc>
-          <w:tcPr>
-            <w:cnfStyle w:val="001000000000" w:firstRow="0" w:lastRow="0" w:firstColumn="1" w:lastColumn="0" w:oddVBand="0" w:evenVBand="0" w:oddHBand="0" w:evenHBand="0" w:firstRowFirstColumn="0" w:firstRowLastColumn="0" w:lastRowFirstColumn="0" w:lastRowLastColumn="0"/>
-            <w:tcW w:w="450" w:type="dxa"/>
-          </w:tcPr>
-          <w:p>
-            <w:r>
-              <w:t>2</w:t>
-            </w:r>
-          </w:p>
-        </w:tc>
-        <w:tc>
-          <w:tcPr>
-            <w:tcW w:w="2340" w:type="dxa"/>
-          </w:tcPr>
-          <w:p>
-            <w:pPr>
-              <w:cnfStyle w:val="000000000000" w:firstRow="0" w:lastRow="0" w:firstColumn="0" w:lastColumn="0" w:oddVBand="0" w:evenVBand="0" w:oddHBand="0" w:evenHBand="0" w:firstRowFirstColumn="0" w:firstRowLastColumn="0" w:lastRowFirstColumn="0" w:lastRowLastColumn="0"/>
-            </w:pPr>
-            <w:r>
-              <w:t>Possibilité d’ajouter un client</w:t>
-            </w:r>
-          </w:p>
-        </w:tc>
-        <w:tc>
-          <w:tcPr>
-            <w:tcW w:w="2070" w:type="dxa"/>
-          </w:tcPr>
-          <w:p>
-            <w:pPr>
-              <w:cnfStyle w:val="000000000000" w:firstRow="0" w:lastRow="0" w:firstColumn="0" w:lastColumn="0" w:oddVBand="0" w:evenVBand="0" w:oddHBand="0" w:evenHBand="0" w:firstRowFirstColumn="0" w:firstRowLastColumn="0" w:lastRowFirstColumn="0" w:lastRowLastColumn="0"/>
-            </w:pPr>
-            <w:r>
-              <w:t>Aucune</w:t>
-            </w:r>
-          </w:p>
-        </w:tc>
-        <w:tc>
-          <w:tcPr>
-            <w:tcW w:w="1800" w:type="dxa"/>
-          </w:tcPr>
-          <w:p>
-            <w:pPr>
-              <w:cnfStyle w:val="000000000000" w:firstRow="0" w:lastRow="0" w:firstColumn="0" w:lastColumn="0" w:oddVBand="0" w:evenVBand="0" w:oddHBand="0" w:evenHBand="0" w:firstRowFirstColumn="0" w:firstRowLastColumn="0" w:lastRowFirstColumn="0" w:lastRowLastColumn="0"/>
-            </w:pPr>
-            <w:r>
-              <w:t>L’administrateur ajoute un client</w:t>
-            </w:r>
-          </w:p>
-        </w:tc>
-        <w:tc>
-          <w:tcPr>
-            <w:tcW w:w="1970" w:type="dxa"/>
-          </w:tcPr>
-          <w:p>
-            <w:pPr>
-              <w:cnfStyle w:val="000000000000" w:firstRow="0" w:lastRow="0" w:firstColumn="0" w:lastColumn="0" w:oddVBand="0" w:evenVBand="0" w:oddHBand="0" w:evenHBand="0" w:firstRowFirstColumn="0" w:firstRowLastColumn="0" w:lastRowFirstColumn="0" w:lastRowLastColumn="0"/>
-            </w:pPr>
-            <w:r>
-              <w:t>Le nouveau client est ajouté à la BD</w:t>
-            </w:r>
-          </w:p>
-        </w:tc>
-      </w:tr>
-      <w:tr>
-        <w:trPr>
-          <w:cnfStyle w:val="000000100000" w:firstRow="0" w:lastRow="0" w:firstColumn="0" w:lastColumn="0" w:oddVBand="0" w:evenVBand="0" w:oddHBand="1" w:evenHBand="0" w:firstRowFirstColumn="0" w:firstRowLastColumn="0" w:lastRowFirstColumn="0" w:lastRowLastColumn="0"/>
-        </w:trPr>
-        <w:tc>
-          <w:tcPr>
-            <w:cnfStyle w:val="001000000000" w:firstRow="0" w:lastRow="0" w:firstColumn="1" w:lastColumn="0" w:oddVBand="0" w:evenVBand="0" w:oddHBand="0" w:evenHBand="0" w:firstRowFirstColumn="0" w:firstRowLastColumn="0" w:lastRowFirstColumn="0" w:lastRowLastColumn="0"/>
-            <w:tcW w:w="450" w:type="dxa"/>
-          </w:tcPr>
-          <w:p>
-            <w:r>
-              <w:t>3</w:t>
-            </w:r>
-          </w:p>
-        </w:tc>
-        <w:tc>
-          <w:tcPr>
-            <w:tcW w:w="2340" w:type="dxa"/>
-          </w:tcPr>
-          <w:p>
-            <w:pPr>
-              <w:cnfStyle w:val="000000100000" w:firstRow="0" w:lastRow="0" w:firstColumn="0" w:lastColumn="0" w:oddVBand="0" w:evenVBand="0" w:oddHBand="1" w:evenHBand="0" w:firstRowFirstColumn="0" w:firstRowLastColumn="0" w:lastRowFirstColumn="0" w:lastRowLastColumn="0"/>
-            </w:pPr>
-            <w:r>
-              <w:t>Possibilité d’ajouter un projet</w:t>
-            </w:r>
-          </w:p>
-        </w:tc>
-        <w:tc>
-          <w:tcPr>
-            <w:tcW w:w="2070" w:type="dxa"/>
-          </w:tcPr>
-          <w:p>
-            <w:pPr>
-              <w:cnfStyle w:val="000000100000" w:firstRow="0" w:lastRow="0" w:firstColumn="0" w:lastColumn="0" w:oddVBand="0" w:evenVBand="0" w:oddHBand="1" w:evenHBand="0" w:firstRowFirstColumn="0" w:firstRowLastColumn="0" w:lastRowFirstColumn="0" w:lastRowLastColumn="0"/>
-            </w:pPr>
-            <w:r>
-              <w:t>Avoir un client existant dans la BD</w:t>
-            </w:r>
-          </w:p>
-        </w:tc>
-        <w:tc>
-          <w:tcPr>
-            <w:tcW w:w="1800" w:type="dxa"/>
-          </w:tcPr>
-          <w:p>
-            <w:pPr>
-              <w:cnfStyle w:val="000000100000" w:firstRow="0" w:lastRow="0" w:firstColumn="0" w:lastColumn="0" w:oddVBand="0" w:evenVBand="0" w:oddHBand="1" w:evenHBand="0" w:firstRowFirstColumn="0" w:firstRowLastColumn="0" w:lastRowFirstColumn="0" w:lastRowLastColumn="0"/>
-            </w:pPr>
-            <w:r>
-              <w:t>L’administrateur ajoute un projet à un client</w:t>
-            </w:r>
-          </w:p>
-        </w:tc>
-        <w:tc>
-          <w:tcPr>
-            <w:tcW w:w="1970" w:type="dxa"/>
-          </w:tcPr>
-          <w:p>
-            <w:pPr>
-              <w:cnfStyle w:val="000000100000" w:firstRow="0" w:lastRow="0" w:firstColumn="0" w:lastColumn="0" w:oddVBand="0" w:evenVBand="0" w:oddHBand="1" w:evenHBand="0" w:firstRowFirstColumn="0" w:firstRowLastColumn="0" w:lastRowFirstColumn="0" w:lastRowLastColumn="0"/>
-            </w:pPr>
-            <w:r>
-              <w:t>Le nouveau projet est ajouté à la BD et est assigné au bon client</w:t>
-            </w:r>
-          </w:p>
-        </w:tc>
-      </w:tr>
-      <w:tr>
-        <w:tc>
-          <w:tcPr>
-            <w:cnfStyle w:val="001000000000" w:firstRow="0" w:lastRow="0" w:firstColumn="1" w:lastColumn="0" w:oddVBand="0" w:evenVBand="0" w:oddHBand="0" w:evenHBand="0" w:firstRowFirstColumn="0" w:firstRowLastColumn="0" w:lastRowFirstColumn="0" w:lastRowLastColumn="0"/>
-            <w:tcW w:w="450" w:type="dxa"/>
-          </w:tcPr>
-          <w:p>
-            <w:r>
-              <w:t>4</w:t>
-            </w:r>
-          </w:p>
-        </w:tc>
-        <w:tc>
-          <w:tcPr>
-            <w:tcW w:w="2340" w:type="dxa"/>
-          </w:tcPr>
-          <w:p>
-            <w:pPr>
-              <w:cnfStyle w:val="000000000000" w:firstRow="0" w:lastRow="0" w:firstColumn="0" w:lastColumn="0" w:oddVBand="0" w:evenVBand="0" w:oddHBand="0" w:evenHBand="0" w:firstRowFirstColumn="0" w:firstRowLastColumn="0" w:lastRowFirstColumn="0" w:lastRowLastColumn="0"/>
-            </w:pPr>
-            <w:r>
-              <w:t>Possibilité de modifier un projet</w:t>
-            </w:r>
-          </w:p>
-        </w:tc>
-        <w:tc>
-          <w:tcPr>
-            <w:tcW w:w="2070" w:type="dxa"/>
-          </w:tcPr>
-          <w:p>
-            <w:pPr>
-              <w:cnfStyle w:val="000000000000" w:firstRow="0" w:lastRow="0" w:firstColumn="0" w:lastColumn="0" w:oddVBand="0" w:evenVBand="0" w:oddHBand="0" w:evenHBand="0" w:firstRowFirstColumn="0" w:firstRowLastColumn="0" w:lastRowFirstColumn="0" w:lastRowLastColumn="0"/>
-            </w:pPr>
-            <w:r>
-              <w:t>Avoir un projet existant dans la BD</w:t>
-            </w:r>
-          </w:p>
-        </w:tc>
-        <w:tc>
-          <w:tcPr>
-            <w:tcW w:w="1800" w:type="dxa"/>
-          </w:tcPr>
-          <w:p>
-            <w:pPr>
-              <w:cnfStyle w:val="000000000000" w:firstRow="0" w:lastRow="0" w:firstColumn="0" w:lastColumn="0" w:oddVBand="0" w:evenVBand="0" w:oddHBand="0" w:evenHBand="0" w:firstRowFirstColumn="0" w:firstRowLastColumn="0" w:lastRowFirstColumn="0" w:lastRowLastColumn="0"/>
-            </w:pPr>
-            <w:r>
-              <w:t>L’administrateur modifie le projet</w:t>
-            </w:r>
-          </w:p>
-        </w:tc>
-        <w:tc>
-          <w:tcPr>
-            <w:tcW w:w="1970" w:type="dxa"/>
-          </w:tcPr>
-          <w:p>
-            <w:pPr>
-              <w:cnfStyle w:val="000000000000" w:firstRow="0" w:lastRow="0" w:firstColumn="0" w:lastColumn="0" w:oddVBand="0" w:evenVBand="0" w:oddHBand="0" w:evenHBand="0" w:firstRowFirstColumn="0" w:firstRowLastColumn="0" w:lastRowFirstColumn="0" w:lastRowLastColumn="0"/>
-            </w:pPr>
-            <w:r>
-              <w:t>La modification est apportée au projet</w:t>
-            </w:r>
-          </w:p>
-        </w:tc>
-      </w:tr>
-      <w:tr>
-        <w:trPr>
-          <w:cnfStyle w:val="000000100000" w:firstRow="0" w:lastRow="0" w:firstColumn="0" w:lastColumn="0" w:oddVBand="0" w:evenVBand="0" w:oddHBand="1" w:evenHBand="0" w:firstRowFirstColumn="0" w:firstRowLastColumn="0" w:lastRowFirstColumn="0" w:lastRowLastColumn="0"/>
-        </w:trPr>
-        <w:tc>
-          <w:tcPr>
-            <w:cnfStyle w:val="001000000000" w:firstRow="0" w:lastRow="0" w:firstColumn="1" w:lastColumn="0" w:oddVBand="0" w:evenVBand="0" w:oddHBand="0" w:evenHBand="0" w:firstRowFirstColumn="0" w:firstRowLastColumn="0" w:lastRowFirstColumn="0" w:lastRowLastColumn="0"/>
-            <w:tcW w:w="450" w:type="dxa"/>
-          </w:tcPr>
-          <w:p>
-            <w:r>
-              <w:t>5</w:t>
-            </w:r>
-          </w:p>
-        </w:tc>
-        <w:tc>
-          <w:tcPr>
-            <w:tcW w:w="2340" w:type="dxa"/>
-          </w:tcPr>
-          <w:p>
-            <w:pPr>
-              <w:cnfStyle w:val="000000100000" w:firstRow="0" w:lastRow="0" w:firstColumn="0" w:lastColumn="0" w:oddVBand="0" w:evenVBand="0" w:oddHBand="1" w:evenHBand="0" w:firstRowFirstColumn="0" w:firstRowLastColumn="0" w:lastRowFirstColumn="0" w:lastRowLastColumn="0"/>
-            </w:pPr>
-            <w:r>
-              <w:t>Possibilité d’afficher tous les projets</w:t>
-            </w:r>
-          </w:p>
-        </w:tc>
-        <w:tc>
-          <w:tcPr>
-            <w:tcW w:w="2070" w:type="dxa"/>
-          </w:tcPr>
-          <w:p>
-            <w:pPr>
-              <w:cnfStyle w:val="000000100000" w:firstRow="0" w:lastRow="0" w:firstColumn="0" w:lastColumn="0" w:oddVBand="0" w:evenVBand="0" w:oddHBand="1" w:evenHBand="0" w:firstRowFirstColumn="0" w:firstRowLastColumn="0" w:lastRowFirstColumn="0" w:lastRowLastColumn="0"/>
-            </w:pPr>
-            <w:r>
-              <w:t>Avoir au moins un projet existant dans la BD</w:t>
-            </w:r>
           </w:p>
         </w:tc>
         <w:tc>
@@ -6231,7 +6925,7 @@
           </w:tcPr>
           <w:p>
             <w:r>
-              <w:t>6</w:t>
+              <w:t>2</w:t>
             </w:r>
           </w:p>
         </w:tc>
@@ -6243,9 +6937,6 @@
             <w:pPr>
               <w:cnfStyle w:val="000000000000" w:firstRow="0" w:lastRow="0" w:firstColumn="0" w:lastColumn="0" w:oddVBand="0" w:evenVBand="0" w:oddHBand="0" w:evenHBand="0" w:firstRowFirstColumn="0" w:firstRowLastColumn="0" w:lastRowFirstColumn="0" w:lastRowLastColumn="0"/>
             </w:pPr>
-            <w:r>
-              <w:t>Possibilité d’ajouter du temps dans une tâche</w:t>
-            </w:r>
           </w:p>
         </w:tc>
         <w:tc>
@@ -6256,9 +6947,6 @@
             <w:pPr>
               <w:cnfStyle w:val="000000000000" w:firstRow="0" w:lastRow="0" w:firstColumn="0" w:lastColumn="0" w:oddVBand="0" w:evenVBand="0" w:oddHBand="0" w:evenHBand="0" w:firstRowFirstColumn="0" w:firstRowLastColumn="0" w:lastRowFirstColumn="0" w:lastRowLastColumn="0"/>
             </w:pPr>
-            <w:r>
-              <w:t>Avoir une tâche existante dans la BD</w:t>
-            </w:r>
           </w:p>
         </w:tc>
         <w:tc>
@@ -6293,7 +6981,7 @@
           </w:tcPr>
           <w:p>
             <w:r>
-              <w:t>7</w:t>
+              <w:t>3</w:t>
             </w:r>
           </w:p>
         </w:tc>
@@ -6305,12 +6993,6 @@
             <w:pPr>
               <w:cnfStyle w:val="000000100000" w:firstRow="0" w:lastRow="0" w:firstColumn="0" w:lastColumn="0" w:oddVBand="0" w:evenVBand="0" w:oddHBand="1" w:evenHBand="0" w:firstRowFirstColumn="0" w:firstRowLastColumn="0" w:lastRowFirstColumn="0" w:lastRowLastColumn="0"/>
             </w:pPr>
-            <w:r>
-              <w:t xml:space="preserve">Possibilité de valider du temps dans un </w:t>
-            </w:r>
-            <w:r>
-              <w:t>tâche</w:t>
-            </w:r>
           </w:p>
         </w:tc>
         <w:tc>
@@ -6321,9 +7003,6 @@
             <w:pPr>
               <w:cnfStyle w:val="000000100000" w:firstRow="0" w:lastRow="0" w:firstColumn="0" w:lastColumn="0" w:oddVBand="0" w:evenVBand="0" w:oddHBand="1" w:evenHBand="0" w:firstRowFirstColumn="0" w:firstRowLastColumn="0" w:lastRowFirstColumn="0" w:lastRowLastColumn="0"/>
             </w:pPr>
-            <w:r>
-              <w:t xml:space="preserve">Avoir du temps ajouté dans la BD </w:t>
-            </w:r>
           </w:p>
         </w:tc>
         <w:tc>
@@ -6355,7 +7034,7 @@
           </w:tcPr>
           <w:p>
             <w:r>
-              <w:t>8</w:t>
+              <w:t>4</w:t>
             </w:r>
           </w:p>
         </w:tc>
@@ -6367,9 +7046,6 @@
             <w:pPr>
               <w:cnfStyle w:val="000000000000" w:firstRow="0" w:lastRow="0" w:firstColumn="0" w:lastColumn="0" w:oddVBand="0" w:evenVBand="0" w:oddHBand="0" w:evenHBand="0" w:firstRowFirstColumn="0" w:firstRowLastColumn="0" w:lastRowFirstColumn="0" w:lastRowLastColumn="0"/>
             </w:pPr>
-            <w:r>
-              <w:t>Possibilité d’afficher tous les clients et leurs projets</w:t>
-            </w:r>
           </w:p>
         </w:tc>
         <w:tc>
@@ -6380,9 +7056,6 @@
             <w:pPr>
               <w:cnfStyle w:val="000000000000" w:firstRow="0" w:lastRow="0" w:firstColumn="0" w:lastColumn="0" w:oddVBand="0" w:evenVBand="0" w:oddHBand="0" w:evenHBand="0" w:firstRowFirstColumn="0" w:firstRowLastColumn="0" w:lastRowFirstColumn="0" w:lastRowLastColumn="0"/>
             </w:pPr>
-            <w:r>
-              <w:t>Avoir au moins un client avec au moins un projet dans la BD</w:t>
-            </w:r>
           </w:p>
         </w:tc>
         <w:tc>
@@ -6417,7 +7090,7 @@
           </w:tcPr>
           <w:p>
             <w:r>
-              <w:t>9</w:t>
+              <w:t>5</w:t>
             </w:r>
           </w:p>
         </w:tc>
@@ -6429,9 +7102,6 @@
             <w:pPr>
               <w:cnfStyle w:val="000000100000" w:firstRow="0" w:lastRow="0" w:firstColumn="0" w:lastColumn="0" w:oddVBand="0" w:evenVBand="0" w:oddHBand="1" w:evenHBand="0" w:firstRowFirstColumn="0" w:firstRowLastColumn="0" w:lastRowFirstColumn="0" w:lastRowLastColumn="0"/>
             </w:pPr>
-            <w:r>
-              <w:t>Possibilité d’ajouter une tâche dans un projet</w:t>
-            </w:r>
           </w:p>
         </w:tc>
         <w:tc>
@@ -6442,9 +7112,6 @@
             <w:pPr>
               <w:cnfStyle w:val="000000100000" w:firstRow="0" w:lastRow="0" w:firstColumn="0" w:lastColumn="0" w:oddVBand="0" w:evenVBand="0" w:oddHBand="1" w:evenHBand="0" w:firstRowFirstColumn="0" w:firstRowLastColumn="0" w:lastRowFirstColumn="0" w:lastRowLastColumn="0"/>
             </w:pPr>
-            <w:r>
-              <w:t>Avoir un projet existant dans la BD</w:t>
-            </w:r>
           </w:p>
         </w:tc>
         <w:tc>
@@ -6476,8 +7143,7 @@
           </w:tcPr>
           <w:p>
             <w:r>
-              <w:lastRenderedPageBreak/>
-              <w:t>10</w:t>
+              <w:t>6</w:t>
             </w:r>
           </w:p>
         </w:tc>
@@ -6489,9 +7155,6 @@
             <w:pPr>
               <w:cnfStyle w:val="000000000000" w:firstRow="0" w:lastRow="0" w:firstColumn="0" w:lastColumn="0" w:oddVBand="0" w:evenVBand="0" w:oddHBand="0" w:evenHBand="0" w:firstRowFirstColumn="0" w:firstRowLastColumn="0" w:lastRowFirstColumn="0" w:lastRowLastColumn="0"/>
             </w:pPr>
-            <w:r>
-              <w:t>Possibilité de visualiser toutes les tâches dans un projet</w:t>
-            </w:r>
           </w:p>
         </w:tc>
         <w:tc>
@@ -6502,15 +7165,224 @@
             <w:pPr>
               <w:cnfStyle w:val="000000000000" w:firstRow="0" w:lastRow="0" w:firstColumn="0" w:lastColumn="0" w:oddVBand="0" w:evenVBand="0" w:oddHBand="0" w:evenHBand="0" w:firstRowFirstColumn="0" w:firstRowLastColumn="0" w:lastRowFirstColumn="0" w:lastRowLastColumn="0"/>
             </w:pPr>
-            <w:r>
-              <w:t xml:space="preserve">Avoir au moins un client avec au moins un projet </w:t>
-            </w:r>
-            <w:r>
-              <w:t xml:space="preserve">avec au moins une tâche </w:t>
-            </w:r>
-            <w:r>
-              <w:t>dans la BD</w:t>
-            </w:r>
+          </w:p>
+        </w:tc>
+        <w:tc>
+          <w:tcPr>
+            <w:tcW w:w="1800" w:type="dxa"/>
+          </w:tcPr>
+          <w:p>
+            <w:pPr>
+              <w:cnfStyle w:val="000000000000" w:firstRow="0" w:lastRow="0" w:firstColumn="0" w:lastColumn="0" w:oddVBand="0" w:evenVBand="0" w:oddHBand="0" w:evenHBand="0" w:firstRowFirstColumn="0" w:firstRowLastColumn="0" w:lastRowFirstColumn="0" w:lastRowLastColumn="0"/>
+            </w:pPr>
+          </w:p>
+        </w:tc>
+        <w:tc>
+          <w:tcPr>
+            <w:tcW w:w="1970" w:type="dxa"/>
+          </w:tcPr>
+          <w:p>
+            <w:pPr>
+              <w:cnfStyle w:val="000000000000" w:firstRow="0" w:lastRow="0" w:firstColumn="0" w:lastColumn="0" w:oddVBand="0" w:evenVBand="0" w:oddHBand="0" w:evenHBand="0" w:firstRowFirstColumn="0" w:firstRowLastColumn="0" w:lastRowFirstColumn="0" w:lastRowLastColumn="0"/>
+            </w:pPr>
+          </w:p>
+        </w:tc>
+      </w:tr>
+      <w:tr>
+        <w:trPr>
+          <w:cnfStyle w:val="000000100000" w:firstRow="0" w:lastRow="0" w:firstColumn="0" w:lastColumn="0" w:oddVBand="0" w:evenVBand="0" w:oddHBand="1" w:evenHBand="0" w:firstRowFirstColumn="0" w:firstRowLastColumn="0" w:lastRowFirstColumn="0" w:lastRowLastColumn="0"/>
+        </w:trPr>
+        <w:tc>
+          <w:tcPr>
+            <w:cnfStyle w:val="001000000000" w:firstRow="0" w:lastRow="0" w:firstColumn="1" w:lastColumn="0" w:oddVBand="0" w:evenVBand="0" w:oddHBand="0" w:evenHBand="0" w:firstRowFirstColumn="0" w:firstRowLastColumn="0" w:lastRowFirstColumn="0" w:lastRowLastColumn="0"/>
+            <w:tcW w:w="450" w:type="dxa"/>
+          </w:tcPr>
+          <w:p>
+            <w:r>
+              <w:t>7</w:t>
+            </w:r>
+          </w:p>
+        </w:tc>
+        <w:tc>
+          <w:tcPr>
+            <w:tcW w:w="2340" w:type="dxa"/>
+          </w:tcPr>
+          <w:p>
+            <w:pPr>
+              <w:cnfStyle w:val="000000100000" w:firstRow="0" w:lastRow="0" w:firstColumn="0" w:lastColumn="0" w:oddVBand="0" w:evenVBand="0" w:oddHBand="1" w:evenHBand="0" w:firstRowFirstColumn="0" w:firstRowLastColumn="0" w:lastRowFirstColumn="0" w:lastRowLastColumn="0"/>
+            </w:pPr>
+          </w:p>
+        </w:tc>
+        <w:tc>
+          <w:tcPr>
+            <w:tcW w:w="2070" w:type="dxa"/>
+          </w:tcPr>
+          <w:p>
+            <w:pPr>
+              <w:cnfStyle w:val="000000100000" w:firstRow="0" w:lastRow="0" w:firstColumn="0" w:lastColumn="0" w:oddVBand="0" w:evenVBand="0" w:oddHBand="1" w:evenHBand="0" w:firstRowFirstColumn="0" w:firstRowLastColumn="0" w:lastRowFirstColumn="0" w:lastRowLastColumn="0"/>
+            </w:pPr>
+          </w:p>
+        </w:tc>
+        <w:tc>
+          <w:tcPr>
+            <w:tcW w:w="1800" w:type="dxa"/>
+          </w:tcPr>
+          <w:p>
+            <w:pPr>
+              <w:cnfStyle w:val="000000100000" w:firstRow="0" w:lastRow="0" w:firstColumn="0" w:lastColumn="0" w:oddVBand="0" w:evenVBand="0" w:oddHBand="1" w:evenHBand="0" w:firstRowFirstColumn="0" w:firstRowLastColumn="0" w:lastRowFirstColumn="0" w:lastRowLastColumn="0"/>
+            </w:pPr>
+          </w:p>
+        </w:tc>
+        <w:tc>
+          <w:tcPr>
+            <w:tcW w:w="1970" w:type="dxa"/>
+          </w:tcPr>
+          <w:p>
+            <w:pPr>
+              <w:cnfStyle w:val="000000100000" w:firstRow="0" w:lastRow="0" w:firstColumn="0" w:lastColumn="0" w:oddVBand="0" w:evenVBand="0" w:oddHBand="1" w:evenHBand="0" w:firstRowFirstColumn="0" w:firstRowLastColumn="0" w:lastRowFirstColumn="0" w:lastRowLastColumn="0"/>
+            </w:pPr>
+          </w:p>
+        </w:tc>
+      </w:tr>
+      <w:tr>
+        <w:tc>
+          <w:tcPr>
+            <w:cnfStyle w:val="001000000000" w:firstRow="0" w:lastRow="0" w:firstColumn="1" w:lastColumn="0" w:oddVBand="0" w:evenVBand="0" w:oddHBand="0" w:evenHBand="0" w:firstRowFirstColumn="0" w:firstRowLastColumn="0" w:lastRowFirstColumn="0" w:lastRowLastColumn="0"/>
+            <w:tcW w:w="450" w:type="dxa"/>
+          </w:tcPr>
+          <w:p>
+            <w:r>
+              <w:t>8</w:t>
+            </w:r>
+          </w:p>
+        </w:tc>
+        <w:tc>
+          <w:tcPr>
+            <w:tcW w:w="2340" w:type="dxa"/>
+          </w:tcPr>
+          <w:p>
+            <w:pPr>
+              <w:cnfStyle w:val="000000000000" w:firstRow="0" w:lastRow="0" w:firstColumn="0" w:lastColumn="0" w:oddVBand="0" w:evenVBand="0" w:oddHBand="0" w:evenHBand="0" w:firstRowFirstColumn="0" w:firstRowLastColumn="0" w:lastRowFirstColumn="0" w:lastRowLastColumn="0"/>
+            </w:pPr>
+          </w:p>
+        </w:tc>
+        <w:tc>
+          <w:tcPr>
+            <w:tcW w:w="2070" w:type="dxa"/>
+          </w:tcPr>
+          <w:p>
+            <w:pPr>
+              <w:cnfStyle w:val="000000000000" w:firstRow="0" w:lastRow="0" w:firstColumn="0" w:lastColumn="0" w:oddVBand="0" w:evenVBand="0" w:oddHBand="0" w:evenHBand="0" w:firstRowFirstColumn="0" w:firstRowLastColumn="0" w:lastRowFirstColumn="0" w:lastRowLastColumn="0"/>
+            </w:pPr>
+          </w:p>
+        </w:tc>
+        <w:tc>
+          <w:tcPr>
+            <w:tcW w:w="1800" w:type="dxa"/>
+          </w:tcPr>
+          <w:p>
+            <w:pPr>
+              <w:cnfStyle w:val="000000000000" w:firstRow="0" w:lastRow="0" w:firstColumn="0" w:lastColumn="0" w:oddVBand="0" w:evenVBand="0" w:oddHBand="0" w:evenHBand="0" w:firstRowFirstColumn="0" w:firstRowLastColumn="0" w:lastRowFirstColumn="0" w:lastRowLastColumn="0"/>
+            </w:pPr>
+          </w:p>
+        </w:tc>
+        <w:tc>
+          <w:tcPr>
+            <w:tcW w:w="1970" w:type="dxa"/>
+          </w:tcPr>
+          <w:p>
+            <w:pPr>
+              <w:cnfStyle w:val="000000000000" w:firstRow="0" w:lastRow="0" w:firstColumn="0" w:lastColumn="0" w:oddVBand="0" w:evenVBand="0" w:oddHBand="0" w:evenHBand="0" w:firstRowFirstColumn="0" w:firstRowLastColumn="0" w:lastRowFirstColumn="0" w:lastRowLastColumn="0"/>
+            </w:pPr>
+          </w:p>
+        </w:tc>
+      </w:tr>
+      <w:tr>
+        <w:trPr>
+          <w:cnfStyle w:val="000000100000" w:firstRow="0" w:lastRow="0" w:firstColumn="0" w:lastColumn="0" w:oddVBand="0" w:evenVBand="0" w:oddHBand="1" w:evenHBand="0" w:firstRowFirstColumn="0" w:firstRowLastColumn="0" w:lastRowFirstColumn="0" w:lastRowLastColumn="0"/>
+        </w:trPr>
+        <w:tc>
+          <w:tcPr>
+            <w:cnfStyle w:val="001000000000" w:firstRow="0" w:lastRow="0" w:firstColumn="1" w:lastColumn="0" w:oddVBand="0" w:evenVBand="0" w:oddHBand="0" w:evenHBand="0" w:firstRowFirstColumn="0" w:firstRowLastColumn="0" w:lastRowFirstColumn="0" w:lastRowLastColumn="0"/>
+            <w:tcW w:w="450" w:type="dxa"/>
+          </w:tcPr>
+          <w:p>
+            <w:r>
+              <w:t>9</w:t>
+            </w:r>
+          </w:p>
+        </w:tc>
+        <w:tc>
+          <w:tcPr>
+            <w:tcW w:w="2340" w:type="dxa"/>
+          </w:tcPr>
+          <w:p>
+            <w:pPr>
+              <w:cnfStyle w:val="000000100000" w:firstRow="0" w:lastRow="0" w:firstColumn="0" w:lastColumn="0" w:oddVBand="0" w:evenVBand="0" w:oddHBand="1" w:evenHBand="0" w:firstRowFirstColumn="0" w:firstRowLastColumn="0" w:lastRowFirstColumn="0" w:lastRowLastColumn="0"/>
+            </w:pPr>
+          </w:p>
+        </w:tc>
+        <w:tc>
+          <w:tcPr>
+            <w:tcW w:w="2070" w:type="dxa"/>
+          </w:tcPr>
+          <w:p>
+            <w:pPr>
+              <w:cnfStyle w:val="000000100000" w:firstRow="0" w:lastRow="0" w:firstColumn="0" w:lastColumn="0" w:oddVBand="0" w:evenVBand="0" w:oddHBand="1" w:evenHBand="0" w:firstRowFirstColumn="0" w:firstRowLastColumn="0" w:lastRowFirstColumn="0" w:lastRowLastColumn="0"/>
+            </w:pPr>
+          </w:p>
+        </w:tc>
+        <w:tc>
+          <w:tcPr>
+            <w:tcW w:w="1800" w:type="dxa"/>
+          </w:tcPr>
+          <w:p>
+            <w:pPr>
+              <w:cnfStyle w:val="000000100000" w:firstRow="0" w:lastRow="0" w:firstColumn="0" w:lastColumn="0" w:oddVBand="0" w:evenVBand="0" w:oddHBand="1" w:evenHBand="0" w:firstRowFirstColumn="0" w:firstRowLastColumn="0" w:lastRowFirstColumn="0" w:lastRowLastColumn="0"/>
+            </w:pPr>
+          </w:p>
+        </w:tc>
+        <w:tc>
+          <w:tcPr>
+            <w:tcW w:w="1970" w:type="dxa"/>
+          </w:tcPr>
+          <w:p>
+            <w:pPr>
+              <w:cnfStyle w:val="000000100000" w:firstRow="0" w:lastRow="0" w:firstColumn="0" w:lastColumn="0" w:oddVBand="0" w:evenVBand="0" w:oddHBand="1" w:evenHBand="0" w:firstRowFirstColumn="0" w:firstRowLastColumn="0" w:lastRowFirstColumn="0" w:lastRowLastColumn="0"/>
+            </w:pPr>
+          </w:p>
+        </w:tc>
+      </w:tr>
+      <w:tr>
+        <w:tc>
+          <w:tcPr>
+            <w:cnfStyle w:val="001000000000" w:firstRow="0" w:lastRow="0" w:firstColumn="1" w:lastColumn="0" w:oddVBand="0" w:evenVBand="0" w:oddHBand="0" w:evenHBand="0" w:firstRowFirstColumn="0" w:firstRowLastColumn="0" w:lastRowFirstColumn="0" w:lastRowLastColumn="0"/>
+            <w:tcW w:w="450" w:type="dxa"/>
+          </w:tcPr>
+          <w:p>
+            <w:r>
+              <w:t>10</w:t>
+            </w:r>
+          </w:p>
+        </w:tc>
+        <w:tc>
+          <w:tcPr>
+            <w:tcW w:w="2340" w:type="dxa"/>
+          </w:tcPr>
+          <w:p>
+            <w:pPr>
+              <w:cnfStyle w:val="000000000000" w:firstRow="0" w:lastRow="0" w:firstColumn="0" w:lastColumn="0" w:oddVBand="0" w:evenVBand="0" w:oddHBand="0" w:evenHBand="0" w:firstRowFirstColumn="0" w:firstRowLastColumn="0" w:lastRowFirstColumn="0" w:lastRowLastColumn="0"/>
+            </w:pPr>
+          </w:p>
+        </w:tc>
+        <w:tc>
+          <w:tcPr>
+            <w:tcW w:w="2070" w:type="dxa"/>
+          </w:tcPr>
+          <w:p>
+            <w:pPr>
+              <w:cnfStyle w:val="000000000000" w:firstRow="0" w:lastRow="0" w:firstColumn="0" w:lastColumn="0" w:oddVBand="0" w:evenVBand="0" w:oddHBand="0" w:evenHBand="0" w:firstRowFirstColumn="0" w:firstRowLastColumn="0" w:lastRowFirstColumn="0" w:lastRowLastColumn="0"/>
+            </w:pPr>
           </w:p>
         </w:tc>
         <w:tc>
@@ -6540,11 +7412,19 @@
       <w:pPr>
         <w:pStyle w:val="Titre3"/>
       </w:pPr>
-      <w:bookmarkStart w:id="15" w:name="_Toc146269774"/>
+      <w:bookmarkStart w:id="17" w:name="_Toc157630293"/>
       <w:r>
         <w:t>Tests unitaires</w:t>
       </w:r>
-      <w:bookmarkEnd w:id="15"/>
+      <w:bookmarkEnd w:id="17"/>
+    </w:p>
+    <w:p>
+      <w:r>
+        <w:t>N</w:t>
+      </w:r>
+      <w:r>
+        <w:t>ous exécuterons des tests unitaires à chaque ouverture et chaque fermeture de notre programme. Cette méthode assure que chaque fonctionnalité est vérifiée en temps réel pendant le développement, permettant de détecter et de corriger immédiatement les anomalies.</w:t>
+      </w:r>
     </w:p>
     <w:tbl>
       <w:tblPr>
@@ -6553,10 +7433,10 @@
         <w:tblLook w:val="04A0" w:firstRow="1" w:lastRow="0" w:firstColumn="1" w:lastColumn="0" w:noHBand="0" w:noVBand="1"/>
       </w:tblPr>
       <w:tblGrid>
-        <w:gridCol w:w="570"/>
-        <w:gridCol w:w="2670"/>
-        <w:gridCol w:w="2920"/>
-        <w:gridCol w:w="2497"/>
+        <w:gridCol w:w="630"/>
+        <w:gridCol w:w="2649"/>
+        <w:gridCol w:w="2902"/>
+        <w:gridCol w:w="2476"/>
       </w:tblGrid>
       <w:tr>
         <w:trPr>
@@ -6570,6 +7450,7 @@
           </w:tcPr>
           <w:p>
             <w:r>
+              <w:lastRenderedPageBreak/>
               <w:t>#</w:t>
             </w:r>
           </w:p>
@@ -6765,23 +7646,90 @@
       <w:pPr>
         <w:pStyle w:val="Titre1"/>
       </w:pPr>
-      <w:bookmarkStart w:id="16" w:name="_Toc146269775"/>
-      <w:r>
+      <w:bookmarkStart w:id="18" w:name="_Toc157630294"/>
+      <w:r>
+        <w:rPr>
+          <w:noProof/>
+        </w:rPr>
         <w:lastRenderedPageBreak/>
+        <w:drawing>
+          <wp:anchor distT="0" distB="0" distL="114300" distR="114300" simplePos="0" relativeHeight="251662336" behindDoc="1" locked="0" layoutInCell="1" allowOverlap="1" wp14:anchorId="1B6D5E62" wp14:editId="1114CE9A">
+            <wp:simplePos x="0" y="0"/>
+            <wp:positionH relativeFrom="column">
+              <wp:posOffset>-992505</wp:posOffset>
+            </wp:positionH>
+            <wp:positionV relativeFrom="paragraph">
+              <wp:posOffset>747395</wp:posOffset>
+            </wp:positionV>
+            <wp:extent cx="7461250" cy="2696210"/>
+            <wp:effectExtent l="0" t="0" r="6350" b="8890"/>
+            <wp:wrapTight wrapText="bothSides">
+              <wp:wrapPolygon edited="0">
+                <wp:start x="0" y="0"/>
+                <wp:lineTo x="0" y="21519"/>
+                <wp:lineTo x="21563" y="21519"/>
+                <wp:lineTo x="21563" y="0"/>
+                <wp:lineTo x="0" y="0"/>
+              </wp:wrapPolygon>
+            </wp:wrapTight>
+            <wp:docPr id="245206570" name="Image 3"/>
+            <wp:cNvGraphicFramePr>
+              <a:graphicFrameLocks xmlns:a="http://schemas.openxmlformats.org/drawingml/2006/main" noChangeAspect="1"/>
+            </wp:cNvGraphicFramePr>
+            <a:graphic xmlns:a="http://schemas.openxmlformats.org/drawingml/2006/main">
+              <a:graphicData uri="http://schemas.openxmlformats.org/drawingml/2006/picture">
+                <pic:pic xmlns:pic="http://schemas.openxmlformats.org/drawingml/2006/picture">
+                  <pic:nvPicPr>
+                    <pic:cNvPr id="0" name="Picture 3"/>
+                    <pic:cNvPicPr>
+                      <a:picLocks noChangeAspect="1" noChangeArrowheads="1"/>
+                    </pic:cNvPicPr>
+                  </pic:nvPicPr>
+                  <pic:blipFill>
+                    <a:blip r:embed="rId7">
+                      <a:extLst>
+                        <a:ext uri="{28A0092B-C50C-407E-A947-70E740481C1C}">
+                          <a14:useLocalDpi xmlns:a14="http://schemas.microsoft.com/office/drawing/2010/main" val="0"/>
+                        </a:ext>
+                      </a:extLst>
+                    </a:blip>
+                    <a:srcRect/>
+                    <a:stretch>
+                      <a:fillRect/>
+                    </a:stretch>
+                  </pic:blipFill>
+                  <pic:spPr bwMode="auto">
+                    <a:xfrm>
+                      <a:off x="0" y="0"/>
+                      <a:ext cx="7461250" cy="2696210"/>
+                    </a:xfrm>
+                    <a:prstGeom prst="rect">
+                      <a:avLst/>
+                    </a:prstGeom>
+                    <a:noFill/>
+                    <a:ln>
+                      <a:noFill/>
+                    </a:ln>
+                  </pic:spPr>
+                </pic:pic>
+              </a:graphicData>
+            </a:graphic>
+            <wp14:sizeRelH relativeFrom="margin">
+              <wp14:pctWidth>0</wp14:pctWidth>
+            </wp14:sizeRelH>
+            <wp14:sizeRelV relativeFrom="margin">
+              <wp14:pctHeight>0</wp14:pctHeight>
+            </wp14:sizeRelV>
+          </wp:anchor>
+        </w:drawing>
+      </w:r>
+      <w:r>
         <w:t>Calendrier des échéanciers</w:t>
       </w:r>
-      <w:bookmarkEnd w:id="16"/>
-    </w:p>
-    <w:p>
-      <w:r>
-        <w:t xml:space="preserve">Insérer un calendrier </w:t>
-      </w:r>
-      <w:r>
-        <w:t>ms Project</w:t>
-      </w:r>
-      <w:r>
-        <w:br/>
-      </w:r>
+      <w:r>
+        <w:t xml:space="preserve"> pour la conception</w:t>
+      </w:r>
+      <w:bookmarkEnd w:id="18"/>
     </w:p>
     <w:p/>
     <w:sectPr>
@@ -6799,6 +7747,92 @@
 <file path=word/numbering.xml><?xml version="1.0" encoding="utf-8"?>
 <w:numbering xmlns:wpc="http://schemas.microsoft.com/office/word/2010/wordprocessingCanvas" xmlns:cx="http://schemas.microsoft.com/office/drawing/2014/chartex" xmlns:cx1="http://schemas.microsoft.com/office/drawing/2015/9/8/chartex" xmlns:cx2="http://schemas.microsoft.com/office/drawing/2015/10/21/chartex" xmlns:cx3="http://schemas.microsoft.com/office/drawing/2016/5/9/chartex" xmlns:cx4="http://schemas.microsoft.com/office/drawing/2016/5/10/chartex" xmlns:cx5="http://schemas.microsoft.com/office/drawing/2016/5/11/chartex" xmlns:cx6="http://schemas.microsoft.com/office/drawing/2016/5/12/chartex" xmlns:cx7="http://schemas.microsoft.com/office/drawing/2016/5/13/chartex" xmlns:cx8="http://schemas.microsoft.com/office/drawing/2016/5/14/chartex" xmlns:mc="http://schemas.openxmlformats.org/markup-compatibility/2006" xmlns:aink="http://schemas.microsoft.com/office/drawing/2016/ink" xmlns:am3d="http://schemas.microsoft.com/office/drawing/2017/model3d" xmlns:o="urn:schemas-microsoft-com:office:office" xmlns:oel="http://schemas.microsoft.com/office/2019/extlst" xmlns:r="http://schemas.openxmlformats.org/officeDocument/2006/relationships" xmlns:m="http://schemas.openxmlformats.org/officeDocument/2006/math" xmlns:v="urn:schemas-microsoft-com:vml" xmlns:wp14="http://schemas.microsoft.com/office/word/2010/wordprocessingDrawing" xmlns:wp="http://schemas.openxmlformats.org/drawingml/2006/wordprocessingDrawing" xmlns:w10="urn:schemas-microsoft-com:office:word" xmlns:w="http://schemas.openxmlformats.org/wordprocessingml/2006/main" xmlns:w14="http://schemas.microsoft.com/office/word/2010/wordml" xmlns:w15="http://schemas.microsoft.com/office/word/2012/wordml" xmlns:w16cex="http://schemas.microsoft.com/office/word/2018/wordml/cex" xmlns:w16cid="http://schemas.microsoft.com/office/word/2016/wordml/cid" xmlns:w16="http://schemas.microsoft.com/office/word/2018/wordml" xmlns:w16sdtdh="http://schemas.microsoft.com/office/word/2020/wordml/sdtdatahash" xmlns:w16se="http://schemas.microsoft.com/office/word/2015/wordml/symex" xmlns:wpg="http://schemas.microsoft.com/office/word/2010/wordprocessingGroup" xmlns:wpi="http://schemas.microsoft.com/office/word/2010/wordprocessingInk" xmlns:wne="http://schemas.microsoft.com/office/word/2006/wordml" xmlns:wps="http://schemas.microsoft.com/office/word/2010/wordprocessingShape" mc:Ignorable="w14 w15 w16se w16cid w16 w16cex w16sdtdh wp14">
   <w:abstractNum w:abstractNumId="0" w15:restartNumberingAfterBreak="0">
+    <w:nsid w:val="0900702E"/>
+    <w:multiLevelType w:val="multilevel"/>
+    <w:tmpl w:val="0C0C001D"/>
+    <w:lvl w:ilvl="0">
+      <w:start w:val="1"/>
+      <w:numFmt w:val="decimal"/>
+      <w:lvlText w:val="%1)"/>
+      <w:lvlJc w:val="left"/>
+      <w:pPr>
+        <w:ind w:left="360" w:hanging="360"/>
+      </w:pPr>
+    </w:lvl>
+    <w:lvl w:ilvl="1">
+      <w:start w:val="1"/>
+      <w:numFmt w:val="lowerLetter"/>
+      <w:lvlText w:val="%2)"/>
+      <w:lvlJc w:val="left"/>
+      <w:pPr>
+        <w:ind w:left="720" w:hanging="360"/>
+      </w:pPr>
+    </w:lvl>
+    <w:lvl w:ilvl="2">
+      <w:start w:val="1"/>
+      <w:numFmt w:val="lowerRoman"/>
+      <w:lvlText w:val="%3)"/>
+      <w:lvlJc w:val="left"/>
+      <w:pPr>
+        <w:ind w:left="1080" w:hanging="360"/>
+      </w:pPr>
+    </w:lvl>
+    <w:lvl w:ilvl="3">
+      <w:start w:val="1"/>
+      <w:numFmt w:val="decimal"/>
+      <w:lvlText w:val="(%4)"/>
+      <w:lvlJc w:val="left"/>
+      <w:pPr>
+        <w:ind w:left="1440" w:hanging="360"/>
+      </w:pPr>
+    </w:lvl>
+    <w:lvl w:ilvl="4">
+      <w:start w:val="1"/>
+      <w:numFmt w:val="lowerLetter"/>
+      <w:lvlText w:val="(%5)"/>
+      <w:lvlJc w:val="left"/>
+      <w:pPr>
+        <w:ind w:left="1800" w:hanging="360"/>
+      </w:pPr>
+    </w:lvl>
+    <w:lvl w:ilvl="5">
+      <w:start w:val="1"/>
+      <w:numFmt w:val="lowerRoman"/>
+      <w:lvlText w:val="(%6)"/>
+      <w:lvlJc w:val="left"/>
+      <w:pPr>
+        <w:ind w:left="2160" w:hanging="360"/>
+      </w:pPr>
+    </w:lvl>
+    <w:lvl w:ilvl="6">
+      <w:start w:val="1"/>
+      <w:numFmt w:val="decimal"/>
+      <w:lvlText w:val="%7."/>
+      <w:lvlJc w:val="left"/>
+      <w:pPr>
+        <w:ind w:left="2520" w:hanging="360"/>
+      </w:pPr>
+    </w:lvl>
+    <w:lvl w:ilvl="7">
+      <w:start w:val="1"/>
+      <w:numFmt w:val="lowerLetter"/>
+      <w:lvlText w:val="%8."/>
+      <w:lvlJc w:val="left"/>
+      <w:pPr>
+        <w:ind w:left="2880" w:hanging="360"/>
+      </w:pPr>
+    </w:lvl>
+    <w:lvl w:ilvl="8">
+      <w:start w:val="1"/>
+      <w:numFmt w:val="lowerRoman"/>
+      <w:lvlText w:val="%9."/>
+      <w:lvlJc w:val="left"/>
+      <w:pPr>
+        <w:ind w:left="3240" w:hanging="360"/>
+      </w:pPr>
+    </w:lvl>
+  </w:abstractNum>
+  <w:abstractNum w:abstractNumId="1" w15:restartNumberingAfterBreak="0">
     <w:nsid w:val="0A644A89"/>
     <w:multiLevelType w:val="hybridMultilevel"/>
     <w:tmpl w:val="C366D858"/>
@@ -6884,7 +7918,7 @@
       </w:pPr>
     </w:lvl>
   </w:abstractNum>
-  <w:abstractNum w:abstractNumId="1" w15:restartNumberingAfterBreak="0">
+  <w:abstractNum w:abstractNumId="2" w15:restartNumberingAfterBreak="0">
     <w:nsid w:val="10E8547E"/>
     <w:multiLevelType w:val="hybridMultilevel"/>
     <w:tmpl w:val="40C42FD4"/>
@@ -6997,7 +8031,104 @@
       </w:rPr>
     </w:lvl>
   </w:abstractNum>
-  <w:abstractNum w:abstractNumId="2" w15:restartNumberingAfterBreak="0">
+  <w:abstractNum w:abstractNumId="3" w15:restartNumberingAfterBreak="0">
+    <w:nsid w:val="322D3388"/>
+    <w:multiLevelType w:val="multilevel"/>
+    <w:tmpl w:val="0C0C001D"/>
+    <w:lvl w:ilvl="0">
+      <w:start w:val="1"/>
+      <w:numFmt w:val="decimal"/>
+      <w:lvlText w:val="%1)"/>
+      <w:lvlJc w:val="left"/>
+      <w:pPr>
+        <w:ind w:left="360" w:hanging="360"/>
+      </w:pPr>
+      <w:rPr>
+        <w:rFonts w:hint="default"/>
+      </w:rPr>
+    </w:lvl>
+    <w:lvl w:ilvl="1">
+      <w:start w:val="1"/>
+      <w:numFmt w:val="lowerLetter"/>
+      <w:lvlText w:val="%2)"/>
+      <w:lvlJc w:val="left"/>
+      <w:pPr>
+        <w:ind w:left="720" w:hanging="360"/>
+      </w:pPr>
+      <w:rPr>
+        <w:rFonts w:hint="default"/>
+        <w:sz w:val="20"/>
+      </w:rPr>
+    </w:lvl>
+    <w:lvl w:ilvl="2">
+      <w:start w:val="1"/>
+      <w:numFmt w:val="lowerRoman"/>
+      <w:lvlText w:val="%3)"/>
+      <w:lvlJc w:val="left"/>
+      <w:pPr>
+        <w:ind w:left="1080" w:hanging="360"/>
+      </w:pPr>
+      <w:rPr>
+        <w:rFonts w:hint="default"/>
+        <w:sz w:val="20"/>
+      </w:rPr>
+    </w:lvl>
+    <w:lvl w:ilvl="3">
+      <w:start w:val="1"/>
+      <w:numFmt w:val="decimal"/>
+      <w:lvlText w:val="(%4)"/>
+      <w:lvlJc w:val="left"/>
+      <w:pPr>
+        <w:ind w:left="1440" w:hanging="360"/>
+      </w:pPr>
+    </w:lvl>
+    <w:lvl w:ilvl="4">
+      <w:start w:val="1"/>
+      <w:numFmt w:val="lowerLetter"/>
+      <w:lvlText w:val="(%5)"/>
+      <w:lvlJc w:val="left"/>
+      <w:pPr>
+        <w:ind w:left="1800" w:hanging="360"/>
+      </w:pPr>
+    </w:lvl>
+    <w:lvl w:ilvl="5">
+      <w:start w:val="1"/>
+      <w:numFmt w:val="lowerRoman"/>
+      <w:lvlText w:val="(%6)"/>
+      <w:lvlJc w:val="left"/>
+      <w:pPr>
+        <w:ind w:left="2160" w:hanging="360"/>
+      </w:pPr>
+    </w:lvl>
+    <w:lvl w:ilvl="6">
+      <w:start w:val="1"/>
+      <w:numFmt w:val="decimal"/>
+      <w:lvlText w:val="%7."/>
+      <w:lvlJc w:val="left"/>
+      <w:pPr>
+        <w:ind w:left="2520" w:hanging="360"/>
+      </w:pPr>
+    </w:lvl>
+    <w:lvl w:ilvl="7">
+      <w:start w:val="1"/>
+      <w:numFmt w:val="lowerLetter"/>
+      <w:lvlText w:val="%8."/>
+      <w:lvlJc w:val="left"/>
+      <w:pPr>
+        <w:ind w:left="2880" w:hanging="360"/>
+      </w:pPr>
+    </w:lvl>
+    <w:lvl w:ilvl="8">
+      <w:start w:val="1"/>
+      <w:numFmt w:val="lowerRoman"/>
+      <w:lvlText w:val="%9."/>
+      <w:lvlJc w:val="left"/>
+      <w:pPr>
+        <w:ind w:left="3240" w:hanging="360"/>
+      </w:pPr>
+    </w:lvl>
+  </w:abstractNum>
+  <w:abstractNum w:abstractNumId="4" w15:restartNumberingAfterBreak="0">
     <w:nsid w:val="353A37FD"/>
     <w:multiLevelType w:val="hybridMultilevel"/>
     <w:tmpl w:val="C366D858"/>
@@ -7083,7 +8214,120 @@
       </w:pPr>
     </w:lvl>
   </w:abstractNum>
-  <w:abstractNum w:abstractNumId="3" w15:restartNumberingAfterBreak="0">
+  <w:abstractNum w:abstractNumId="5" w15:restartNumberingAfterBreak="0">
+    <w:nsid w:val="39AB08F4"/>
+    <w:multiLevelType w:val="multilevel"/>
+    <w:tmpl w:val="3C4453B2"/>
+    <w:lvl w:ilvl="0">
+      <w:start w:val="1"/>
+      <w:numFmt w:val="decimal"/>
+      <w:lvlText w:val="%1."/>
+      <w:lvlJc w:val="left"/>
+      <w:pPr>
+        <w:tabs>
+          <w:tab w:val="num" w:pos="720"/>
+        </w:tabs>
+        <w:ind w:left="720" w:hanging="360"/>
+      </w:pPr>
+    </w:lvl>
+    <w:lvl w:ilvl="1" w:tentative="1">
+      <w:start w:val="1"/>
+      <w:numFmt w:val="decimal"/>
+      <w:lvlText w:val="%2."/>
+      <w:lvlJc w:val="left"/>
+      <w:pPr>
+        <w:tabs>
+          <w:tab w:val="num" w:pos="1440"/>
+        </w:tabs>
+        <w:ind w:left="1440" w:hanging="360"/>
+      </w:pPr>
+    </w:lvl>
+    <w:lvl w:ilvl="2" w:tentative="1">
+      <w:start w:val="1"/>
+      <w:numFmt w:val="decimal"/>
+      <w:lvlText w:val="%3."/>
+      <w:lvlJc w:val="left"/>
+      <w:pPr>
+        <w:tabs>
+          <w:tab w:val="num" w:pos="2160"/>
+        </w:tabs>
+        <w:ind w:left="2160" w:hanging="360"/>
+      </w:pPr>
+    </w:lvl>
+    <w:lvl w:ilvl="3" w:tentative="1">
+      <w:start w:val="1"/>
+      <w:numFmt w:val="decimal"/>
+      <w:lvlText w:val="%4."/>
+      <w:lvlJc w:val="left"/>
+      <w:pPr>
+        <w:tabs>
+          <w:tab w:val="num" w:pos="2880"/>
+        </w:tabs>
+        <w:ind w:left="2880" w:hanging="360"/>
+      </w:pPr>
+    </w:lvl>
+    <w:lvl w:ilvl="4" w:tentative="1">
+      <w:start w:val="1"/>
+      <w:numFmt w:val="decimal"/>
+      <w:lvlText w:val="%5."/>
+      <w:lvlJc w:val="left"/>
+      <w:pPr>
+        <w:tabs>
+          <w:tab w:val="num" w:pos="3600"/>
+        </w:tabs>
+        <w:ind w:left="3600" w:hanging="360"/>
+      </w:pPr>
+    </w:lvl>
+    <w:lvl w:ilvl="5" w:tentative="1">
+      <w:start w:val="1"/>
+      <w:numFmt w:val="decimal"/>
+      <w:lvlText w:val="%6."/>
+      <w:lvlJc w:val="left"/>
+      <w:pPr>
+        <w:tabs>
+          <w:tab w:val="num" w:pos="4320"/>
+        </w:tabs>
+        <w:ind w:left="4320" w:hanging="360"/>
+      </w:pPr>
+    </w:lvl>
+    <w:lvl w:ilvl="6" w:tentative="1">
+      <w:start w:val="1"/>
+      <w:numFmt w:val="decimal"/>
+      <w:lvlText w:val="%7."/>
+      <w:lvlJc w:val="left"/>
+      <w:pPr>
+        <w:tabs>
+          <w:tab w:val="num" w:pos="5040"/>
+        </w:tabs>
+        <w:ind w:left="5040" w:hanging="360"/>
+      </w:pPr>
+    </w:lvl>
+    <w:lvl w:ilvl="7" w:tentative="1">
+      <w:start w:val="1"/>
+      <w:numFmt w:val="decimal"/>
+      <w:lvlText w:val="%8."/>
+      <w:lvlJc w:val="left"/>
+      <w:pPr>
+        <w:tabs>
+          <w:tab w:val="num" w:pos="5760"/>
+        </w:tabs>
+        <w:ind w:left="5760" w:hanging="360"/>
+      </w:pPr>
+    </w:lvl>
+    <w:lvl w:ilvl="8" w:tentative="1">
+      <w:start w:val="1"/>
+      <w:numFmt w:val="decimal"/>
+      <w:lvlText w:val="%9."/>
+      <w:lvlJc w:val="left"/>
+      <w:pPr>
+        <w:tabs>
+          <w:tab w:val="num" w:pos="6480"/>
+        </w:tabs>
+        <w:ind w:left="6480" w:hanging="360"/>
+      </w:pPr>
+    </w:lvl>
+  </w:abstractNum>
+  <w:abstractNum w:abstractNumId="6" w15:restartNumberingAfterBreak="0">
     <w:nsid w:val="3A1C15C2"/>
     <w:multiLevelType w:val="hybridMultilevel"/>
     <w:tmpl w:val="B052B786"/>
@@ -7169,16 +8413,114 @@
       </w:pPr>
     </w:lvl>
   </w:abstractNum>
+  <w:abstractNum w:abstractNumId="7" w15:restartNumberingAfterBreak="0">
+    <w:nsid w:val="4F24663F"/>
+    <w:multiLevelType w:val="multilevel"/>
+    <w:tmpl w:val="0C0C001D"/>
+    <w:lvl w:ilvl="0">
+      <w:start w:val="1"/>
+      <w:numFmt w:val="decimal"/>
+      <w:lvlText w:val="%1)"/>
+      <w:lvlJc w:val="left"/>
+      <w:pPr>
+        <w:ind w:left="360" w:hanging="360"/>
+      </w:pPr>
+    </w:lvl>
+    <w:lvl w:ilvl="1">
+      <w:start w:val="1"/>
+      <w:numFmt w:val="lowerLetter"/>
+      <w:lvlText w:val="%2)"/>
+      <w:lvlJc w:val="left"/>
+      <w:pPr>
+        <w:ind w:left="720" w:hanging="360"/>
+      </w:pPr>
+    </w:lvl>
+    <w:lvl w:ilvl="2">
+      <w:start w:val="1"/>
+      <w:numFmt w:val="lowerRoman"/>
+      <w:lvlText w:val="%3)"/>
+      <w:lvlJc w:val="left"/>
+      <w:pPr>
+        <w:ind w:left="1080" w:hanging="360"/>
+      </w:pPr>
+    </w:lvl>
+    <w:lvl w:ilvl="3">
+      <w:start w:val="1"/>
+      <w:numFmt w:val="decimal"/>
+      <w:lvlText w:val="(%4)"/>
+      <w:lvlJc w:val="left"/>
+      <w:pPr>
+        <w:ind w:left="1440" w:hanging="360"/>
+      </w:pPr>
+    </w:lvl>
+    <w:lvl w:ilvl="4">
+      <w:start w:val="1"/>
+      <w:numFmt w:val="lowerLetter"/>
+      <w:lvlText w:val="(%5)"/>
+      <w:lvlJc w:val="left"/>
+      <w:pPr>
+        <w:ind w:left="1800" w:hanging="360"/>
+      </w:pPr>
+    </w:lvl>
+    <w:lvl w:ilvl="5">
+      <w:start w:val="1"/>
+      <w:numFmt w:val="lowerRoman"/>
+      <w:lvlText w:val="(%6)"/>
+      <w:lvlJc w:val="left"/>
+      <w:pPr>
+        <w:ind w:left="2160" w:hanging="360"/>
+      </w:pPr>
+    </w:lvl>
+    <w:lvl w:ilvl="6">
+      <w:start w:val="1"/>
+      <w:numFmt w:val="decimal"/>
+      <w:lvlText w:val="%7."/>
+      <w:lvlJc w:val="left"/>
+      <w:pPr>
+        <w:ind w:left="2520" w:hanging="360"/>
+      </w:pPr>
+    </w:lvl>
+    <w:lvl w:ilvl="7">
+      <w:start w:val="1"/>
+      <w:numFmt w:val="lowerLetter"/>
+      <w:lvlText w:val="%8."/>
+      <w:lvlJc w:val="left"/>
+      <w:pPr>
+        <w:ind w:left="2880" w:hanging="360"/>
+      </w:pPr>
+    </w:lvl>
+    <w:lvl w:ilvl="8">
+      <w:start w:val="1"/>
+      <w:numFmt w:val="lowerRoman"/>
+      <w:lvlText w:val="%9."/>
+      <w:lvlJc w:val="left"/>
+      <w:pPr>
+        <w:ind w:left="3240" w:hanging="360"/>
+      </w:pPr>
+    </w:lvl>
+  </w:abstractNum>
   <w:num w:numId="1" w16cid:durableId="1680422793">
+    <w:abstractNumId w:val="6"/>
+  </w:num>
+  <w:num w:numId="2" w16cid:durableId="1738897246">
+    <w:abstractNumId w:val="4"/>
+  </w:num>
+  <w:num w:numId="3" w16cid:durableId="1100637894">
+    <w:abstractNumId w:val="2"/>
+  </w:num>
+  <w:num w:numId="4" w16cid:durableId="780875119">
+    <w:abstractNumId w:val="1"/>
+  </w:num>
+  <w:num w:numId="5" w16cid:durableId="669135231">
+    <w:abstractNumId w:val="5"/>
+  </w:num>
+  <w:num w:numId="6" w16cid:durableId="849418495">
     <w:abstractNumId w:val="3"/>
   </w:num>
-  <w:num w:numId="2" w16cid:durableId="1738897246">
-    <w:abstractNumId w:val="2"/>
+  <w:num w:numId="7" w16cid:durableId="145319954">
+    <w:abstractNumId w:val="7"/>
   </w:num>
-  <w:num w:numId="3" w16cid:durableId="1100637894">
-    <w:abstractNumId w:val="1"/>
-  </w:num>
-  <w:num w:numId="4" w16cid:durableId="780875119">
+  <w:num w:numId="8" w16cid:durableId="1836533747">
     <w:abstractNumId w:val="0"/>
   </w:num>
 </w:numbering>
@@ -7580,7 +8922,11 @@
   <w:style w:type="paragraph" w:default="1" w:styleId="Normal">
     <w:name w:val="Normal"/>
     <w:qFormat/>
-    <w:rsid w:val="00B72B96"/>
+    <w:rsid w:val="001C5118"/>
+    <w:rPr>
+      <w:sz w:val="24"/>
+      <w:szCs w:val="24"/>
+    </w:rPr>
   </w:style>
   <w:style w:type="paragraph" w:styleId="Titre1">
     <w:name w:val="heading 1"/>
@@ -7589,7 +8935,7 @@
     <w:link w:val="Titre1Car"/>
     <w:uiPriority w:val="9"/>
     <w:qFormat/>
-    <w:rsid w:val="00EC3FDD"/>
+    <w:rsid w:val="001C5118"/>
     <w:pPr>
       <w:pBdr>
         <w:top w:val="single" w:sz="24" w:space="0" w:color="4472C4" w:themeColor="accent1"/>
@@ -7605,8 +8951,8 @@
       <w:caps/>
       <w:color w:val="FFFFFF" w:themeColor="background1"/>
       <w:spacing w:val="15"/>
-      <w:sz w:val="48"/>
-      <w:szCs w:val="48"/>
+      <w:sz w:val="36"/>
+      <w:szCs w:val="36"/>
     </w:rPr>
   </w:style>
   <w:style w:type="paragraph" w:styleId="Titre2">
@@ -7644,7 +8990,7 @@
     <w:uiPriority w:val="9"/>
     <w:unhideWhenUsed/>
     <w:qFormat/>
-    <w:rsid w:val="00EC3FDD"/>
+    <w:rsid w:val="001C5118"/>
     <w:pPr>
       <w:pBdr>
         <w:top w:val="single" w:sz="6" w:space="2" w:color="4472C4" w:themeColor="accent1"/>
@@ -7656,8 +9002,8 @@
       <w:caps/>
       <w:color w:val="1F3763" w:themeColor="accent1" w:themeShade="7F"/>
       <w:spacing w:val="15"/>
-      <w:sz w:val="24"/>
-      <w:szCs w:val="24"/>
+      <w:sz w:val="28"/>
+      <w:szCs w:val="28"/>
     </w:rPr>
   </w:style>
   <w:style w:type="paragraph" w:styleId="Titre4">
@@ -7688,7 +9034,6 @@
     <w:next w:val="Normal"/>
     <w:link w:val="Titre5Car"/>
     <w:uiPriority w:val="9"/>
-    <w:semiHidden/>
     <w:unhideWhenUsed/>
     <w:qFormat/>
     <w:rsid w:val="007561D5"/>
@@ -7824,13 +9169,13 @@
     <w:basedOn w:val="Policepardfaut"/>
     <w:link w:val="Titre1"/>
     <w:uiPriority w:val="9"/>
-    <w:rsid w:val="00EC3FDD"/>
+    <w:rsid w:val="001C5118"/>
     <w:rPr>
       <w:caps/>
       <w:color w:val="FFFFFF" w:themeColor="background1"/>
       <w:spacing w:val="15"/>
-      <w:sz w:val="48"/>
-      <w:szCs w:val="48"/>
+      <w:sz w:val="36"/>
+      <w:szCs w:val="36"/>
       <w:shd w:val="clear" w:color="auto" w:fill="4472C4" w:themeFill="accent1"/>
     </w:rPr>
   </w:style>
@@ -7853,13 +9198,13 @@
     <w:basedOn w:val="Policepardfaut"/>
     <w:link w:val="Titre3"/>
     <w:uiPriority w:val="9"/>
-    <w:rsid w:val="00EC3FDD"/>
+    <w:rsid w:val="001C5118"/>
     <w:rPr>
       <w:caps/>
       <w:color w:val="1F3763" w:themeColor="accent1" w:themeShade="7F"/>
       <w:spacing w:val="15"/>
-      <w:sz w:val="24"/>
-      <w:szCs w:val="24"/>
+      <w:sz w:val="28"/>
+      <w:szCs w:val="28"/>
     </w:rPr>
   </w:style>
   <w:style w:type="character" w:customStyle="1" w:styleId="Titre4Car">
@@ -7879,7 +9224,6 @@
     <w:basedOn w:val="Policepardfaut"/>
     <w:link w:val="Titre5"/>
     <w:uiPriority w:val="9"/>
-    <w:semiHidden/>
     <w:rsid w:val="007561D5"/>
     <w:rPr>
       <w:caps/>
@@ -8070,8 +9414,6 @@
     <w:rPr>
       <w:i/>
       <w:iCs/>
-      <w:sz w:val="24"/>
-      <w:szCs w:val="24"/>
     </w:rPr>
   </w:style>
   <w:style w:type="character" w:customStyle="1" w:styleId="CitationCar">
@@ -8102,8 +9444,6 @@
     </w:pPr>
     <w:rPr>
       <w:color w:val="4472C4" w:themeColor="accent1"/>
-      <w:sz w:val="24"/>
-      <w:szCs w:val="24"/>
     </w:rPr>
   </w:style>
   <w:style w:type="character" w:customStyle="1" w:styleId="CitationintenseCar">
@@ -8764,7 +10104,7 @@
 
 <file path=customXml/item1.xml><?xml version="1.0" encoding="utf-8"?>
 <CoverPageProperties xmlns="http://schemas.microsoft.com/office/2006/coverPageProps">
-  <PublishDate>2023-09-22T00:00:00</PublishDate>
+  <PublishDate>2024-01-31T00:00:00</PublishDate>
   <Abstract/>
   <CompanyAddress/>
   <CompanyPhone/>

</xml_diff>